<commit_message>
render site to update docs
</commit_message>
<xml_diff>
--- a/docs/notes/03-day1-handout.docx
+++ b/docs/notes/03-day1-handout.docx
@@ -1,22 +1,22 @@
 
 <file path=word/document.xml><?xml version="1.0" encoding="utf-8"?>
-<w:document xmlns:wpc="http://schemas.microsoft.com/office/word/2010/wordprocessingCanvas" xmlns:cx="http://schemas.microsoft.com/office/drawing/2014/chartex" xmlns:cx1="http://schemas.microsoft.com/office/drawing/2015/9/8/chartex" xmlns:cx2="http://schemas.microsoft.com/office/drawing/2015/10/21/chartex" xmlns:cx3="http://schemas.microsoft.com/office/drawing/2016/5/9/chartex" xmlns:cx4="http://schemas.microsoft.com/office/drawing/2016/5/10/chartex" xmlns:cx5="http://schemas.microsoft.com/office/drawing/2016/5/11/chartex" xmlns:cx6="http://schemas.microsoft.com/office/drawing/2016/5/12/chartex" xmlns:cx7="http://schemas.microsoft.com/office/drawing/2016/5/13/chartex" xmlns:cx8="http://schemas.microsoft.com/office/drawing/2016/5/14/chartex" xmlns:mc="http://schemas.openxmlformats.org/markup-compatibility/2006" xmlns:aink="http://schemas.microsoft.com/office/drawing/2016/ink" xmlns:am3d="http://schemas.microsoft.com/office/drawing/2017/model3d" xmlns:o="urn:schemas-microsoft-com:office:office" xmlns:oel="http://schemas.microsoft.com/office/2019/extlst" xmlns:r="http://schemas.openxmlformats.org/officeDocument/2006/relationships" xmlns:m="http://schemas.openxmlformats.org/officeDocument/2006/math" xmlns:v="urn:schemas-microsoft-com:vml" xmlns:wp14="http://schemas.microsoft.com/office/word/2010/wordprocessingDrawing" xmlns:wp="http://schemas.openxmlformats.org/drawingml/2006/wordprocessingDrawing" xmlns:w10="urn:schemas-microsoft-com:office:word" xmlns:w="http://schemas.openxmlformats.org/wordprocessingml/2006/main" xmlns:w14="http://schemas.microsoft.com/office/word/2010/wordml" xmlns:w15="http://schemas.microsoft.com/office/word/2012/wordml" xmlns:w16cex="http://schemas.microsoft.com/office/word/2018/wordml/cex" xmlns:w16cid="http://schemas.microsoft.com/office/word/2016/wordml/cid" xmlns:w16="http://schemas.microsoft.com/office/word/2018/wordml" xmlns:w16du="http://schemas.microsoft.com/office/word/2023/wordml/word16du" xmlns:w16sdtdh="http://schemas.microsoft.com/office/word/2020/wordml/sdtdatahash" xmlns:w16sdtfl="http://schemas.microsoft.com/office/word/2024/wordml/sdtformatlock" xmlns:w16se="http://schemas.microsoft.com/office/word/2015/wordml/symex" xmlns:wpg="http://schemas.microsoft.com/office/word/2010/wordprocessingGroup" xmlns:wpi="http://schemas.microsoft.com/office/word/2010/wordprocessingInk" xmlns:wne="http://schemas.microsoft.com/office/word/2006/wordml" xmlns:wps="http://schemas.microsoft.com/office/word/2010/wordprocessingShape" mc:Ignorable="w14 w15 w16se w16cid w16 w16cex w16sdtdh w16sdtfl w16du wp14">
+<w:document xmlns:w="http://schemas.openxmlformats.org/wordprocessingml/2006/main" xmlns:m="http://schemas.openxmlformats.org/officeDocument/2006/math" xmlns:r="http://schemas.openxmlformats.org/officeDocument/2006/relationships" xmlns:o="urn:schemas-microsoft-com:office:office" xmlns:v="urn:schemas-microsoft-com:vml" xmlns:w10="urn:schemas-microsoft-com:office:word" xmlns:a="http://schemas.openxmlformats.org/drawingml/2006/main" xmlns:pic="http://schemas.openxmlformats.org/drawingml/2006/picture" xmlns:wp="http://schemas.openxmlformats.org/drawingml/2006/wordprocessingDrawing">
   <w:body>
     <w:p>
       <w:pPr>
         <w:pStyle w:val="Title"/>
       </w:pPr>
       <w:r>
-        <w:t>Week 3 Day 1: Mathlink Activity</w:t>
-      </w:r>
-    </w:p>
+        <w:t xml:space="preserve">Week 3 Day 1: Mathlink Activity</w:t>
+      </w:r>
+    </w:p>
+    <w:bookmarkStart w:id="20" w:name="piping"/>
     <w:p>
       <w:pPr>
         <w:pStyle w:val="Heading1"/>
       </w:pPr>
-      <w:bookmarkStart w:id="0" w:name="piping"/>
-      <w:r>
-        <w:t>Piping</w:t>
+      <w:r>
+        <w:t xml:space="preserve">Piping</w:t>
       </w:r>
     </w:p>
     <w:p>
@@ -24,7 +24,7 @@
         <w:pStyle w:val="FirstParagraph"/>
       </w:pPr>
       <w:r>
-        <w:t>You can choose whether to:</w:t>
+        <w:t xml:space="preserve">You can choose whether to:</w:t>
       </w:r>
     </w:p>
     <w:p>
@@ -32,7 +32,7 @@
         <w:pStyle w:val="BodyText"/>
       </w:pPr>
       <w:r>
-        <w:t>declare your data as the first argument of the function</w:t>
+        <w:t xml:space="preserve">declare your data as the first argument of the function</w:t>
       </w:r>
     </w:p>
     <w:p>
@@ -43,19 +43,19 @@
         <w:rPr>
           <w:rStyle w:val="FunctionTok"/>
         </w:rPr>
-        <w:t>filter</w:t>
+        <w:t xml:space="preserve">filter</w:t>
       </w:r>
       <w:r>
         <w:rPr>
           <w:rStyle w:val="NormalTok"/>
         </w:rPr>
-        <w:t>(</w:t>
+        <w:t xml:space="preserve">(</w:t>
       </w:r>
       <w:r>
         <w:rPr>
           <w:rStyle w:val="AttributeTok"/>
         </w:rPr>
-        <w:t>.data =</w:t>
+        <w:t xml:space="preserve">.data =</w:t>
       </w:r>
       <w:r>
         <w:rPr>
@@ -67,7 +67,7 @@
         <w:rPr>
           <w:rStyle w:val="SpecialCharTok"/>
         </w:rPr>
-        <w:t>==</w:t>
+        <w:t xml:space="preserve">==</w:t>
       </w:r>
       <w:r>
         <w:rPr>
@@ -79,7 +79,7 @@
         <w:rPr>
           <w:rStyle w:val="DecValTok"/>
         </w:rPr>
-        <w:t>5</w:t>
+        <w:t xml:space="preserve">5</w:t>
       </w:r>
       <w:r>
         <w:rPr>
@@ -91,7 +91,7 @@
         <w:rPr>
           <w:rStyle w:val="SpecialCharTok"/>
         </w:rPr>
-        <w:t>|&gt;</w:t>
+        <w:t xml:space="preserve">|&gt;</w:t>
       </w:r>
       <w:r>
         <w:br/>
@@ -106,19 +106,19 @@
         <w:rPr>
           <w:rStyle w:val="FunctionTok"/>
         </w:rPr>
-        <w:t>mutate</w:t>
+        <w:t xml:space="preserve">mutate</w:t>
       </w:r>
       <w:r>
         <w:rPr>
           <w:rStyle w:val="NormalTok"/>
         </w:rPr>
-        <w:t>(</w:t>
+        <w:t xml:space="preserve">(</w:t>
       </w:r>
       <w:r>
         <w:rPr>
           <w:rStyle w:val="AttributeTok"/>
         </w:rPr>
-        <w:t>TUITION_DIFF =</w:t>
+        <w:t xml:space="preserve">TUITION_DIFF =</w:t>
       </w:r>
       <w:r>
         <w:rPr>
@@ -130,7 +130,7 @@
         <w:rPr>
           <w:rStyle w:val="SpecialCharTok"/>
         </w:rPr>
-        <w:t>-</w:t>
+        <w:t xml:space="preserve">-</w:t>
       </w:r>
       <w:r>
         <w:rPr>
@@ -150,7 +150,7 @@
           <w:i/>
           <w:iCs/>
         </w:rPr>
-        <w:t>or</w:t>
+        <w:t xml:space="preserve">or</w:t>
       </w:r>
     </w:p>
     <w:p>
@@ -158,7 +158,7 @@
         <w:pStyle w:val="BodyText"/>
       </w:pPr>
       <w:r>
-        <w:t>pipe your data into the first argument of the function</w:t>
+        <w:t xml:space="preserve">pipe your data into the first argument of the function</w:t>
       </w:r>
     </w:p>
     <w:p>
@@ -175,7 +175,7 @@
         <w:rPr>
           <w:rStyle w:val="SpecialCharTok"/>
         </w:rPr>
-        <w:t>|&gt;</w:t>
+        <w:t xml:space="preserve">|&gt;</w:t>
       </w:r>
       <w:r>
         <w:br/>
@@ -190,7 +190,7 @@
         <w:rPr>
           <w:rStyle w:val="FunctionTok"/>
         </w:rPr>
-        <w:t>filter</w:t>
+        <w:t xml:space="preserve">filter</w:t>
       </w:r>
       <w:r>
         <w:rPr>
@@ -202,7 +202,7 @@
         <w:rPr>
           <w:rStyle w:val="SpecialCharTok"/>
         </w:rPr>
-        <w:t>==</w:t>
+        <w:t xml:space="preserve">==</w:t>
       </w:r>
       <w:r>
         <w:rPr>
@@ -214,7 +214,7 @@
         <w:rPr>
           <w:rStyle w:val="DecValTok"/>
         </w:rPr>
-        <w:t>5</w:t>
+        <w:t xml:space="preserve">5</w:t>
       </w:r>
       <w:r>
         <w:rPr>
@@ -226,7 +226,7 @@
         <w:rPr>
           <w:rStyle w:val="SpecialCharTok"/>
         </w:rPr>
-        <w:t>|&gt;</w:t>
+        <w:t xml:space="preserve">|&gt;</w:t>
       </w:r>
       <w:r>
         <w:br/>
@@ -241,19 +241,19 @@
         <w:rPr>
           <w:rStyle w:val="FunctionTok"/>
         </w:rPr>
-        <w:t>mutate</w:t>
+        <w:t xml:space="preserve">mutate</w:t>
       </w:r>
       <w:r>
         <w:rPr>
           <w:rStyle w:val="NormalTok"/>
         </w:rPr>
-        <w:t>(</w:t>
+        <w:t xml:space="preserve">(</w:t>
       </w:r>
       <w:r>
         <w:rPr>
           <w:rStyle w:val="AttributeTok"/>
         </w:rPr>
-        <w:t>TUITION_DIFF =</w:t>
+        <w:t xml:space="preserve">TUITION_DIFF =</w:t>
       </w:r>
       <w:r>
         <w:rPr>
@@ -265,7 +265,7 @@
         <w:rPr>
           <w:rStyle w:val="SpecialCharTok"/>
         </w:rPr>
-        <w:t>-</w:t>
+        <w:t xml:space="preserve">-</w:t>
       </w:r>
       <w:r>
         <w:rPr>
@@ -274,88 +274,94 @@
         <w:t xml:space="preserve"> TUITIONFEE_IN)</w:t>
       </w:r>
     </w:p>
+    <w:bookmarkEnd w:id="20"/>
+    <w:bookmarkStart w:id="21" w:name="filter"/>
     <w:p>
       <w:pPr>
         <w:pStyle w:val="Heading1"/>
       </w:pPr>
-      <w:bookmarkStart w:id="1" w:name="filter"/>
-      <w:bookmarkEnd w:id="0"/>
       <w:r>
         <w:rPr>
           <w:rStyle w:val="VerbatimChar"/>
         </w:rPr>
-        <w:t>filter</w:t>
+        <w:t xml:space="preserve">filter</w:t>
       </w:r>
     </w:p>
     <w:p>
       <w:pPr>
         <w:pStyle w:val="BlockText"/>
-        <w:rPr>
-          <w:i/>
-          <w:iCs/>
-        </w:rPr>
-      </w:pPr>
-      <w:r>
-        <w:rPr>
-          <w:i/>
-          <w:iCs/>
-        </w:rPr>
-        <w:t xml:space="preserve">include </w:t>
+      </w:pPr>
+      <w:r>
+        <w:t xml:space="preserve">include</w:t>
+      </w:r>
+      <w:r>
+        <w:t xml:space="preserve"> </w:t>
       </w:r>
       <w:r>
         <w:rPr>
           <w:b/>
           <w:bCs/>
-          <w:i/>
-          <w:iCs/>
-        </w:rPr>
-        <w:t>rows</w:t>
-      </w:r>
-      <w:r>
-        <w:rPr>
-          <w:i/>
-          <w:iCs/>
-        </w:rPr>
-        <w:t xml:space="preserve"> based on one or more logical statements</w:t>
+        </w:rPr>
+        <w:t xml:space="preserve">rows</w:t>
+      </w:r>
+      <w:r>
+        <w:t xml:space="preserve"> </w:t>
+      </w:r>
+      <w:r>
+        <w:t xml:space="preserve">based on one or more logical statements</w:t>
       </w:r>
     </w:p>
     <w:p>
       <w:pPr>
         <w:numPr>
           <w:ilvl w:val="0"/>
-          <w:numId w:val="2"/>
+          <w:numId w:val="1001"/>
         </w:numPr>
       </w:pPr>
       <w:r>
-        <w:t>What symbol do you use to join two logical statements with an “or”?</w:t>
-      </w:r>
-    </w:p>
-    <w:p/>
+        <w:t xml:space="preserve">What symbol do you use to join two logical statements with an</w:t>
+      </w:r>
+      <w:r>
+        <w:t xml:space="preserve"> </w:t>
+      </w:r>
+      <w:r>
+        <w:t xml:space="preserve">“or”</w:t>
+      </w:r>
+      <w:r>
+        <w:t xml:space="preserve">?</w:t>
+      </w:r>
+    </w:p>
     <w:p>
       <w:pPr>
         <w:numPr>
           <w:ilvl w:val="0"/>
-          <w:numId w:val="2"/>
+          <w:numId w:val="1001"/>
         </w:numPr>
       </w:pPr>
       <w:r>
-        <w:t>What symbol do you use to join two logical statements with an “and”?</w:t>
-      </w:r>
-      <w:r>
-        <w:br/>
-      </w:r>
-    </w:p>
+        <w:t xml:space="preserve">What symbol do you use to join two logical statements with an</w:t>
+      </w:r>
+      <w:r>
+        <w:t xml:space="preserve"> </w:t>
+      </w:r>
+      <w:r>
+        <w:t xml:space="preserve">“and”</w:t>
+      </w:r>
+      <w:r>
+        <w:t xml:space="preserve">?</w:t>
+      </w:r>
+    </w:p>
+    <w:bookmarkEnd w:id="21"/>
+    <w:bookmarkStart w:id="22" w:name="select"/>
     <w:p>
       <w:pPr>
         <w:pStyle w:val="Heading1"/>
       </w:pPr>
-      <w:bookmarkStart w:id="2" w:name="select"/>
-      <w:bookmarkEnd w:id="1"/>
       <w:r>
         <w:rPr>
           <w:rStyle w:val="VerbatimChar"/>
         </w:rPr>
-        <w:t>select</w:t>
+        <w:t xml:space="preserve">select</w:t>
       </w:r>
     </w:p>
     <w:p>
@@ -363,17 +369,23 @@
         <w:pStyle w:val="BlockText"/>
       </w:pPr>
       <w:r>
-        <w:t xml:space="preserve">include </w:t>
+        <w:t xml:space="preserve">include</w:t>
+      </w:r>
+      <w:r>
+        <w:t xml:space="preserve"> </w:t>
       </w:r>
       <w:r>
         <w:rPr>
           <w:b/>
           <w:bCs/>
         </w:rPr>
-        <w:t>columns</w:t>
-      </w:r>
-      <w:r>
-        <w:t xml:space="preserve"> based on one or more logical statements</w:t>
+        <w:t xml:space="preserve">columns</w:t>
+      </w:r>
+      <w:r>
+        <w:t xml:space="preserve"> </w:t>
+      </w:r>
+      <w:r>
+        <w:t xml:space="preserve">based on one or more logical statements</w:t>
       </w:r>
     </w:p>
     <w:p>
@@ -381,34 +393,40 @@
         <w:pStyle w:val="Compact"/>
         <w:numPr>
           <w:ilvl w:val="0"/>
-          <w:numId w:val="3"/>
+          <w:numId w:val="1002"/>
         </w:numPr>
       </w:pPr>
       <w:r>
-        <w:t xml:space="preserve">What symbol do you use to </w:t>
+        <w:t xml:space="preserve">What symbol do you use to</w:t>
+      </w:r>
+      <w:r>
+        <w:t xml:space="preserve"> </w:t>
       </w:r>
       <w:r>
         <w:rPr>
           <w:b/>
           <w:bCs/>
         </w:rPr>
-        <w:t>remove</w:t>
-      </w:r>
-      <w:r>
-        <w:t xml:space="preserve"> a column from the dataset?</w:t>
-      </w:r>
-    </w:p>
+        <w:t xml:space="preserve">remove</w:t>
+      </w:r>
+      <w:r>
+        <w:t xml:space="preserve"> </w:t>
+      </w:r>
+      <w:r>
+        <w:t xml:space="preserve">a column from the dataset?</w:t>
+      </w:r>
+    </w:p>
+    <w:bookmarkEnd w:id="22"/>
+    <w:bookmarkStart w:id="23" w:name="mutate"/>
     <w:p>
       <w:pPr>
         <w:pStyle w:val="Heading1"/>
       </w:pPr>
-      <w:bookmarkStart w:id="3" w:name="mutate"/>
-      <w:bookmarkEnd w:id="2"/>
       <w:r>
         <w:rPr>
           <w:rStyle w:val="VerbatimChar"/>
         </w:rPr>
-        <w:t>mutate()</w:t>
+        <w:t xml:space="preserve">mutate()</w:t>
       </w:r>
     </w:p>
     <w:p>
@@ -416,7 +434,7 @@
         <w:pStyle w:val="BlockText"/>
       </w:pPr>
       <w:r>
-        <w:t>create new columns or change existing columns</w:t>
+        <w:t xml:space="preserve">create new columns or change existing columns</w:t>
       </w:r>
     </w:p>
     <w:p>
@@ -424,33 +442,39 @@
         <w:pStyle w:val="Compact"/>
         <w:numPr>
           <w:ilvl w:val="0"/>
-          <w:numId w:val="4"/>
+          <w:numId w:val="1003"/>
         </w:numPr>
       </w:pPr>
       <w:r>
-        <w:t xml:space="preserve">What are the three arguments of the </w:t>
+        <w:t xml:space="preserve">What are the three arguments of the</w:t>
+      </w:r>
+      <w:r>
+        <w:t xml:space="preserve"> </w:t>
       </w:r>
       <w:r>
         <w:rPr>
           <w:rStyle w:val="VerbatimChar"/>
         </w:rPr>
-        <w:t>if_else()</w:t>
-      </w:r>
-      <w:r>
-        <w:t xml:space="preserve"> function?</w:t>
-      </w:r>
-    </w:p>
+        <w:t xml:space="preserve">if_else()</w:t>
+      </w:r>
+      <w:r>
+        <w:t xml:space="preserve"> </w:t>
+      </w:r>
+      <w:r>
+        <w:t xml:space="preserve">function?</w:t>
+      </w:r>
+    </w:p>
+    <w:bookmarkEnd w:id="23"/>
+    <w:bookmarkStart w:id="24" w:name="arrange"/>
     <w:p>
       <w:pPr>
         <w:pStyle w:val="Heading1"/>
       </w:pPr>
-      <w:bookmarkStart w:id="4" w:name="arrange"/>
-      <w:bookmarkEnd w:id="3"/>
       <w:r>
         <w:rPr>
           <w:rStyle w:val="VerbatimChar"/>
         </w:rPr>
-        <w:t>arrange()</w:t>
+        <w:t xml:space="preserve">arrange()</w:t>
       </w:r>
     </w:p>
     <w:p>
@@ -458,74 +482,94 @@
         <w:pStyle w:val="BlockText"/>
       </w:pPr>
       <w:r>
-        <w:t>Organize the rows of the data in order of a particular variable.</w:t>
+        <w:t xml:space="preserve">Organize the rows of the data in order of a particular variable.</w:t>
       </w:r>
     </w:p>
     <w:p>
       <w:pPr>
         <w:numPr>
           <w:ilvl w:val="0"/>
-          <w:numId w:val="5"/>
+          <w:numId w:val="1004"/>
         </w:numPr>
       </w:pPr>
       <w:r>
-        <w:t xml:space="preserve">By default what order does the </w:t>
+        <w:t xml:space="preserve">By default what order does the</w:t>
+      </w:r>
+      <w:r>
+        <w:t xml:space="preserve"> </w:t>
       </w:r>
       <w:r>
         <w:rPr>
           <w:rStyle w:val="VerbatimChar"/>
         </w:rPr>
-        <w:t>arrange()</w:t>
-      </w:r>
-      <w:r>
-        <w:t xml:space="preserve"> function put values in?</w:t>
+        <w:t xml:space="preserve">arrange()</w:t>
+      </w:r>
+      <w:r>
+        <w:t xml:space="preserve"> </w:t>
+      </w:r>
+      <w:r>
+        <w:t xml:space="preserve">function put values in?</w:t>
       </w:r>
     </w:p>
     <w:p>
       <w:pPr>
         <w:numPr>
           <w:ilvl w:val="0"/>
-          <w:numId w:val="5"/>
+          <w:numId w:val="1004"/>
         </w:numPr>
       </w:pPr>
       <w:r>
-        <w:t xml:space="preserve">What can you add </w:t>
+        <w:t xml:space="preserve">What can you add</w:t>
+      </w:r>
+      <w:r>
+        <w:t xml:space="preserve"> </w:t>
       </w:r>
       <w:r>
         <w:rPr>
           <w:b/>
           <w:bCs/>
         </w:rPr>
-        <w:t>inside</w:t>
-      </w:r>
-      <w:r>
-        <w:t xml:space="preserve"> the </w:t>
+        <w:t xml:space="preserve">inside</w:t>
+      </w:r>
+      <w:r>
+        <w:t xml:space="preserve"> </w:t>
+      </w:r>
+      <w:r>
+        <w:t xml:space="preserve">the</w:t>
+      </w:r>
+      <w:r>
+        <w:t xml:space="preserve"> </w:t>
       </w:r>
       <w:r>
         <w:rPr>
           <w:rStyle w:val="VerbatimChar"/>
         </w:rPr>
-        <w:t>arrange()</w:t>
-      </w:r>
-      <w:r>
-        <w:t xml:space="preserve"> function to change the default order?</w:t>
-      </w:r>
-    </w:p>
+        <w:t xml:space="preserve">arrange()</w:t>
+      </w:r>
+      <w:r>
+        <w:t xml:space="preserve"> </w:t>
+      </w:r>
+      <w:r>
+        <w:t xml:space="preserve">function to change the default order?</w:t>
+      </w:r>
+    </w:p>
+    <w:bookmarkEnd w:id="24"/>
+    <w:bookmarkStart w:id="25" w:name="arrange-friends"/>
     <w:p>
       <w:pPr>
         <w:pStyle w:val="Heading1"/>
       </w:pPr>
-      <w:bookmarkStart w:id="5" w:name="arrange-friends"/>
-      <w:bookmarkEnd w:id="4"/>
       <w:r>
         <w:rPr>
           <w:rStyle w:val="VerbatimChar"/>
         </w:rPr>
-        <w:lastRenderedPageBreak/>
-        <w:t>arrange()</w:t>
-      </w:r>
-      <w:r>
-        <w:t xml:space="preserve"> friends</w:t>
+        <w:t xml:space="preserve">arrange()</w:t>
+      </w:r>
+      <w:r>
+        <w:t xml:space="preserve"> </w:t>
+      </w:r>
+      <w:r>
+        <w:t xml:space="preserve">friends</w:t>
       </w:r>
     </w:p>
     <w:p>
@@ -533,51 +577,69 @@
         <w:pStyle w:val="Compact"/>
         <w:numPr>
           <w:ilvl w:val="0"/>
-          <w:numId w:val="6"/>
+          <w:numId w:val="1005"/>
         </w:numPr>
       </w:pPr>
       <w:r>
-        <w:t xml:space="preserve">What does the </w:t>
+        <w:t xml:space="preserve">What does the</w:t>
+      </w:r>
+      <w:r>
+        <w:t xml:space="preserve"> </w:t>
       </w:r>
       <w:r>
         <w:rPr>
           <w:rStyle w:val="VerbatimChar"/>
         </w:rPr>
-        <w:t>n</w:t>
-      </w:r>
-      <w:r>
-        <w:t xml:space="preserve"> argument of </w:t>
+        <w:t xml:space="preserve">n</w:t>
+      </w:r>
+      <w:r>
+        <w:t xml:space="preserve"> </w:t>
+      </w:r>
+      <w:r>
+        <w:t xml:space="preserve">argument of</w:t>
+      </w:r>
+      <w:r>
+        <w:t xml:space="preserve"> </w:t>
       </w:r>
       <w:r>
         <w:rPr>
           <w:rStyle w:val="VerbatimChar"/>
         </w:rPr>
-        <w:t>slice_max()</w:t>
-      </w:r>
-      <w:r>
-        <w:t xml:space="preserve"> and </w:t>
+        <w:t xml:space="preserve">slice_max()</w:t>
+      </w:r>
+      <w:r>
+        <w:t xml:space="preserve"> </w:t>
+      </w:r>
+      <w:r>
+        <w:t xml:space="preserve">and</w:t>
+      </w:r>
+      <w:r>
+        <w:t xml:space="preserve"> </w:t>
       </w:r>
       <w:r>
         <w:rPr>
           <w:rStyle w:val="VerbatimChar"/>
         </w:rPr>
-        <w:t>slice_min()</w:t>
-      </w:r>
-      <w:r>
-        <w:t xml:space="preserve"> do?</w:t>
-      </w:r>
-    </w:p>
+        <w:t xml:space="preserve">slice_min()</w:t>
+      </w:r>
+      <w:r>
+        <w:t xml:space="preserve"> </w:t>
+      </w:r>
+      <w:r>
+        <w:t xml:space="preserve">do?</w:t>
+      </w:r>
+    </w:p>
+    <w:bookmarkEnd w:id="25"/>
+    <w:bookmarkStart w:id="26" w:name="summarize"/>
     <w:p>
       <w:pPr>
         <w:pStyle w:val="Heading1"/>
       </w:pPr>
-      <w:bookmarkStart w:id="6" w:name="summarize"/>
-      <w:bookmarkEnd w:id="5"/>
       <w:r>
         <w:rPr>
           <w:rStyle w:val="VerbatimChar"/>
         </w:rPr>
-        <w:t>summarize</w:t>
+        <w:t xml:space="preserve">summarize</w:t>
       </w:r>
     </w:p>
     <w:p>
@@ -585,7 +647,7 @@
         <w:pStyle w:val="BlockText"/>
       </w:pPr>
       <w:r>
-        <w:t>compute a table of summaries</w:t>
+        <w:t xml:space="preserve">compute a table of summaries</w:t>
       </w:r>
     </w:p>
     <w:p>
@@ -593,24 +655,24 @@
         <w:pStyle w:val="Compact"/>
         <w:numPr>
           <w:ilvl w:val="0"/>
-          <w:numId w:val="7"/>
+          <w:numId w:val="1006"/>
         </w:numPr>
       </w:pPr>
       <w:r>
-        <w:t>What are common summary functions you might want to use?</w:t>
-      </w:r>
-    </w:p>
+        <w:t xml:space="preserve">What are common summary functions you might want to use?</w:t>
+      </w:r>
+    </w:p>
+    <w:bookmarkEnd w:id="26"/>
+    <w:bookmarkStart w:id="27" w:name="group_by"/>
     <w:p>
       <w:pPr>
         <w:pStyle w:val="Heading1"/>
       </w:pPr>
-      <w:bookmarkStart w:id="7" w:name="group_by"/>
-      <w:bookmarkEnd w:id="6"/>
       <w:r>
         <w:rPr>
           <w:rStyle w:val="VerbatimChar"/>
         </w:rPr>
-        <w:t>group_by</w:t>
+        <w:t xml:space="preserve">group_by</w:t>
       </w:r>
     </w:p>
     <w:p>
@@ -618,7 +680,7 @@
         <w:pStyle w:val="BlockText"/>
       </w:pPr>
       <w:r>
-        <w:t>put rows into groups based on values in column(s)</w:t>
+        <w:t xml:space="preserve">put rows into groups based on values in column(s)</w:t>
       </w:r>
     </w:p>
     <w:p>
@@ -626,42 +688,67 @@
         <w:pStyle w:val="Compact"/>
         <w:numPr>
           <w:ilvl w:val="0"/>
-          <w:numId w:val="8"/>
+          <w:numId w:val="1007"/>
         </w:numPr>
       </w:pPr>
       <w:r>
-        <w:t xml:space="preserve">What happens when you group by </w:t>
+        <w:t xml:space="preserve">What happens when you group by</w:t>
+      </w:r>
+      <w:r>
+        <w:t xml:space="preserve"> </w:t>
       </w:r>
       <w:r>
         <w:rPr>
           <w:b/>
           <w:bCs/>
         </w:rPr>
-        <w:t>two</w:t>
-      </w:r>
-      <w:r>
-        <w:t xml:space="preserve"> variables?</w:t>
-      </w:r>
-      <w:bookmarkEnd w:id="7"/>
-    </w:p>
+        <w:t xml:space="preserve">two</w:t>
+      </w:r>
+      <w:r>
+        <w:t xml:space="preserve"> </w:t>
+      </w:r>
+      <w:r>
+        <w:t xml:space="preserve">variables?</w:t>
+      </w:r>
+    </w:p>
+    <w:bookmarkEnd w:id="27"/>
     <w:sectPr>
       <w:footnotePr>
         <w:numRestart w:val="eachSect"/>
       </w:footnotePr>
-      <w:pgSz w:w="12240" w:h="15840"/>
-      <w:pgMar w:top="1440" w:right="1440" w:bottom="1440" w:left="1440" w:header="720" w:footer="720" w:gutter="0"/>
-      <w:cols w:space="720"/>
     </w:sectPr>
   </w:body>
 </w:document>
 </file>
 
+<file path=word/comments.xml><?xml version="1.0" encoding="utf-8"?>
+<w:comments xmlns:w="http://schemas.openxmlformats.org/wordprocessingml/2006/main" xmlns:m="http://schemas.openxmlformats.org/officeDocument/2006/math" xmlns:r="http://schemas.openxmlformats.org/officeDocument/2006/relationships" xmlns:o="urn:schemas-microsoft-com:office:office" xmlns:v="urn:schemas-microsoft-com:vml" xmlns:w10="urn:schemas-microsoft-com:office:word" xmlns:a="http://schemas.openxmlformats.org/drawingml/2006/main" xmlns:pic="http://schemas.openxmlformats.org/drawingml/2006/picture" xmlns:wp="http://schemas.openxmlformats.org/drawingml/2006/wordprocessingDrawing"/>
+</file>
+
+<file path=word/footnotes.xml><?xml version="1.0" encoding="utf-8"?>
+<w:footnotes xmlns:w="http://schemas.openxmlformats.org/wordprocessingml/2006/main" xmlns:m="http://schemas.openxmlformats.org/officeDocument/2006/math" xmlns:r="http://schemas.openxmlformats.org/officeDocument/2006/relationships" xmlns:o="urn:schemas-microsoft-com:office:office" xmlns:v="urn:schemas-microsoft-com:vml" xmlns:w10="urn:schemas-microsoft-com:office:word" xmlns:a="http://schemas.openxmlformats.org/drawingml/2006/main" xmlns:pic="http://schemas.openxmlformats.org/drawingml/2006/picture" xmlns:wp="http://schemas.openxmlformats.org/drawingml/2006/wordprocessingDrawing">
+  <w:footnote w:type="continuationSeparator" w:id="0">
+    <w:p>
+      <w:r>
+        <w:continuationSeparator/>
+      </w:r>
+    </w:p>
+  </w:footnote>
+  <w:footnote w:type="separator" w:id="-1">
+    <w:p>
+      <w:r>
+        <w:separator/>
+      </w:r>
+    </w:p>
+  </w:footnote>
+</w:footnotes>
+</file>
+
 <file path=word/numbering.xml><?xml version="1.0" encoding="utf-8"?>
-<w:numbering xmlns:wpc="http://schemas.microsoft.com/office/word/2010/wordprocessingCanvas" xmlns:cx="http://schemas.microsoft.com/office/drawing/2014/chartex" xmlns:cx1="http://schemas.microsoft.com/office/drawing/2015/9/8/chartex" xmlns:cx2="http://schemas.microsoft.com/office/drawing/2015/10/21/chartex" xmlns:cx3="http://schemas.microsoft.com/office/drawing/2016/5/9/chartex" xmlns:cx4="http://schemas.microsoft.com/office/drawing/2016/5/10/chartex" xmlns:cx5="http://schemas.microsoft.com/office/drawing/2016/5/11/chartex" xmlns:cx6="http://schemas.microsoft.com/office/drawing/2016/5/12/chartex" xmlns:cx7="http://schemas.microsoft.com/office/drawing/2016/5/13/chartex" xmlns:cx8="http://schemas.microsoft.com/office/drawing/2016/5/14/chartex" xmlns:mc="http://schemas.openxmlformats.org/markup-compatibility/2006" xmlns:aink="http://schemas.microsoft.com/office/drawing/2016/ink" xmlns:am3d="http://schemas.microsoft.com/office/drawing/2017/model3d" xmlns:o="urn:schemas-microsoft-com:office:office" xmlns:oel="http://schemas.microsoft.com/office/2019/extlst" xmlns:r="http://schemas.openxmlformats.org/officeDocument/2006/relationships" xmlns:m="http://schemas.openxmlformats.org/officeDocument/2006/math" xmlns:v="urn:schemas-microsoft-com:vml" xmlns:wp14="http://schemas.microsoft.com/office/word/2010/wordprocessingDrawing" xmlns:wp="http://schemas.openxmlformats.org/drawingml/2006/wordprocessingDrawing" xmlns:w10="urn:schemas-microsoft-com:office:word" xmlns:w="http://schemas.openxmlformats.org/wordprocessingml/2006/main" xmlns:w14="http://schemas.microsoft.com/office/word/2010/wordml" xmlns:w15="http://schemas.microsoft.com/office/word/2012/wordml" xmlns:w16cex="http://schemas.microsoft.com/office/word/2018/wordml/cex" xmlns:w16cid="http://schemas.microsoft.com/office/word/2016/wordml/cid" xmlns:w16="http://schemas.microsoft.com/office/word/2018/wordml" xmlns:w16du="http://schemas.microsoft.com/office/word/2023/wordml/word16du" xmlns:w16sdtdh="http://schemas.microsoft.com/office/word/2020/wordml/sdtdatahash" xmlns:w16sdtfl="http://schemas.microsoft.com/office/word/2024/wordml/sdtformatlock" xmlns:w16se="http://schemas.microsoft.com/office/word/2015/wordml/symex" xmlns:wpg="http://schemas.microsoft.com/office/word/2010/wordprocessingGroup" xmlns:wpi="http://schemas.microsoft.com/office/word/2010/wordprocessingInk" xmlns:wne="http://schemas.microsoft.com/office/word/2006/wordml" xmlns:wps="http://schemas.microsoft.com/office/word/2010/wordprocessingShape" mc:Ignorable="w14 w15 w16se w16cid w16 w16cex w16sdtdh w16sdtfl w16du wp14">
-  <w:abstractNum w:abstractNumId="0" w15:restartNumberingAfterBreak="0">
+<w:numbering xmlns:w="http://schemas.openxmlformats.org/wordprocessingml/2006/main">
+  <w:abstractNum w:abstractNumId="990">
     <w:nsid w:val="0000A990"/>
     <w:multiLevelType w:val="multilevel"/>
-    <w:tmpl w:val="25801B10"/>
     <w:lvl w:ilvl="0">
       <w:numFmt w:val="bullet"/>
       <w:lvlText w:val=" "/>
@@ -735,10 +822,9 @@
       </w:pPr>
     </w:lvl>
   </w:abstractNum>
-  <w:abstractNum w:abstractNumId="1" w15:restartNumberingAfterBreak="0">
+  <w:abstractNum w:abstractNumId="99411">
     <w:nsid w:val="00A99411"/>
     <w:multiLevelType w:val="multilevel"/>
-    <w:tmpl w:val="1E90BD40"/>
     <w:lvl w:ilvl="0">
       <w:start w:val="1"/>
       <w:numFmt w:val="decimal"/>
@@ -821,10 +907,9 @@
       </w:pPr>
     </w:lvl>
   </w:abstractNum>
-  <w:abstractNum w:abstractNumId="2" w15:restartNumberingAfterBreak="0">
+  <w:abstractNum w:abstractNumId="99413">
     <w:nsid w:val="00A99413"/>
     <w:multiLevelType w:val="multilevel"/>
-    <w:tmpl w:val="582E75E4"/>
     <w:lvl w:ilvl="0">
       <w:start w:val="3"/>
       <w:numFmt w:val="decimal"/>
@@ -907,10 +992,9 @@
       </w:pPr>
     </w:lvl>
   </w:abstractNum>
-  <w:abstractNum w:abstractNumId="3" w15:restartNumberingAfterBreak="0">
+  <w:abstractNum w:abstractNumId="99414">
     <w:nsid w:val="00A99414"/>
     <w:multiLevelType w:val="multilevel"/>
-    <w:tmpl w:val="330A8EDA"/>
     <w:lvl w:ilvl="0">
       <w:start w:val="4"/>
       <w:numFmt w:val="decimal"/>
@@ -993,10 +1077,9 @@
       </w:pPr>
     </w:lvl>
   </w:abstractNum>
-  <w:abstractNum w:abstractNumId="4" w15:restartNumberingAfterBreak="0">
+  <w:abstractNum w:abstractNumId="99415">
     <w:nsid w:val="00A99415"/>
     <w:multiLevelType w:val="multilevel"/>
-    <w:tmpl w:val="4942BA58"/>
     <w:lvl w:ilvl="0">
       <w:start w:val="5"/>
       <w:numFmt w:val="decimal"/>
@@ -1079,10 +1162,9 @@
       </w:pPr>
     </w:lvl>
   </w:abstractNum>
-  <w:abstractNum w:abstractNumId="5" w15:restartNumberingAfterBreak="0">
+  <w:abstractNum w:abstractNumId="99417">
     <w:nsid w:val="00A99417"/>
     <w:multiLevelType w:val="multilevel"/>
-    <w:tmpl w:val="FE9418CE"/>
     <w:lvl w:ilvl="0">
       <w:start w:val="7"/>
       <w:numFmt w:val="decimal"/>
@@ -1165,10 +1247,9 @@
       </w:pPr>
     </w:lvl>
   </w:abstractNum>
-  <w:abstractNum w:abstractNumId="6" w15:restartNumberingAfterBreak="0">
+  <w:abstractNum w:abstractNumId="99418">
     <w:nsid w:val="00A99418"/>
     <w:multiLevelType w:val="multilevel"/>
-    <w:tmpl w:val="03902EE8"/>
     <w:lvl w:ilvl="0">
       <w:start w:val="8"/>
       <w:numFmt w:val="decimal"/>
@@ -1251,10 +1332,9 @@
       </w:pPr>
     </w:lvl>
   </w:abstractNum>
-  <w:abstractNum w:abstractNumId="7" w15:restartNumberingAfterBreak="0">
+  <w:abstractNum w:abstractNumId="99419">
     <w:nsid w:val="00A99419"/>
     <w:multiLevelType w:val="multilevel"/>
-    <w:tmpl w:val="47B8B05A"/>
     <w:lvl w:ilvl="0">
       <w:start w:val="9"/>
       <w:numFmt w:val="decimal"/>
@@ -1337,11 +1417,11 @@
       </w:pPr>
     </w:lvl>
   </w:abstractNum>
-  <w:num w:numId="1" w16cid:durableId="383991609">
-    <w:abstractNumId w:val="0"/>
+  <w:num w:numId="1000">
+    <w:abstractNumId w:val="990"/>
   </w:num>
-  <w:num w:numId="2" w16cid:durableId="1973055832">
-    <w:abstractNumId w:val="1"/>
+  <w:num w:numId="1001">
+    <w:abstractNumId w:val="99411"/>
     <w:lvlOverride w:ilvl="0">
       <w:startOverride w:val="1"/>
     </w:lvlOverride>
@@ -1370,8 +1450,8 @@
       <w:startOverride w:val="1"/>
     </w:lvlOverride>
   </w:num>
-  <w:num w:numId="3" w16cid:durableId="1814104575">
-    <w:abstractNumId w:val="2"/>
+  <w:num w:numId="1002">
+    <w:abstractNumId w:val="99413"/>
     <w:lvlOverride w:ilvl="0">
       <w:startOverride w:val="3"/>
     </w:lvlOverride>
@@ -1400,8 +1480,8 @@
       <w:startOverride w:val="3"/>
     </w:lvlOverride>
   </w:num>
-  <w:num w:numId="4" w16cid:durableId="1538661607">
-    <w:abstractNumId w:val="3"/>
+  <w:num w:numId="1003">
+    <w:abstractNumId w:val="99414"/>
     <w:lvlOverride w:ilvl="0">
       <w:startOverride w:val="4"/>
     </w:lvlOverride>
@@ -1430,8 +1510,8 @@
       <w:startOverride w:val="4"/>
     </w:lvlOverride>
   </w:num>
-  <w:num w:numId="5" w16cid:durableId="922180424">
-    <w:abstractNumId w:val="4"/>
+  <w:num w:numId="1004">
+    <w:abstractNumId w:val="99415"/>
     <w:lvlOverride w:ilvl="0">
       <w:startOverride w:val="5"/>
     </w:lvlOverride>
@@ -1460,8 +1540,8 @@
       <w:startOverride w:val="5"/>
     </w:lvlOverride>
   </w:num>
-  <w:num w:numId="6" w16cid:durableId="345638740">
-    <w:abstractNumId w:val="5"/>
+  <w:num w:numId="1005">
+    <w:abstractNumId w:val="99417"/>
     <w:lvlOverride w:ilvl="0">
       <w:startOverride w:val="7"/>
     </w:lvlOverride>
@@ -1490,8 +1570,8 @@
       <w:startOverride w:val="7"/>
     </w:lvlOverride>
   </w:num>
-  <w:num w:numId="7" w16cid:durableId="1930504375">
-    <w:abstractNumId w:val="6"/>
+  <w:num w:numId="1006">
+    <w:abstractNumId w:val="99418"/>
     <w:lvlOverride w:ilvl="0">
       <w:startOverride w:val="8"/>
     </w:lvlOverride>
@@ -1520,8 +1600,8 @@
       <w:startOverride w:val="8"/>
     </w:lvlOverride>
   </w:num>
-  <w:num w:numId="8" w16cid:durableId="1802992157">
-    <w:abstractNumId w:val="7"/>
+  <w:num w:numId="1007">
+    <w:abstractNumId w:val="99419"/>
     <w:lvlOverride w:ilvl="0">
       <w:startOverride w:val="9"/>
     </w:lvlOverride>
@@ -1554,14 +1634,14 @@
 </file>
 
 <file path=word/styles.xml><?xml version="1.0" encoding="utf-8"?>
-<w:styles xmlns:mc="http://schemas.openxmlformats.org/markup-compatibility/2006" xmlns:r="http://schemas.openxmlformats.org/officeDocument/2006/relationships" xmlns:w="http://schemas.openxmlformats.org/wordprocessingml/2006/main" xmlns:w14="http://schemas.microsoft.com/office/word/2010/wordml" xmlns:w15="http://schemas.microsoft.com/office/word/2012/wordml" xmlns:w16cex="http://schemas.microsoft.com/office/word/2018/wordml/cex" xmlns:w16cid="http://schemas.microsoft.com/office/word/2016/wordml/cid" xmlns:w16="http://schemas.microsoft.com/office/word/2018/wordml" xmlns:w16du="http://schemas.microsoft.com/office/word/2023/wordml/word16du" xmlns:w16sdtdh="http://schemas.microsoft.com/office/word/2020/wordml/sdtdatahash" xmlns:w16sdtfl="http://schemas.microsoft.com/office/word/2024/wordml/sdtformatlock" xmlns:w16se="http://schemas.microsoft.com/office/word/2015/wordml/symex" mc:Ignorable="w14 w15 w16se w16cid w16 w16cex w16sdtdh w16sdtfl w16du">
+<w:styles xmlns:r="http://schemas.openxmlformats.org/officeDocument/2006/relationships" xmlns:w="http://schemas.openxmlformats.org/wordprocessingml/2006/main">
   <w:docDefaults>
     <w:rPrDefault>
       <w:rPr>
-        <w:rFonts w:asciiTheme="minorHAnsi" w:eastAsiaTheme="minorHAnsi" w:hAnsiTheme="minorHAnsi" w:cstheme="minorBidi"/>
+        <w:rFonts w:asciiTheme="minorHAnsi" w:cstheme="minorBidi" w:eastAsiaTheme="minorHAnsi" w:hAnsiTheme="minorHAnsi"/>
         <w:sz w:val="24"/>
         <w:szCs w:val="24"/>
-        <w:lang w:val="en-US" w:eastAsia="en-US" w:bidi="ar-SA"/>
+        <w:lang w:bidi="ar-SA" w:eastAsia="en-US" w:val="en-US"/>
       </w:rPr>
     </w:rPrDefault>
     <w:pPrDefault>
@@ -1570,255 +1650,168 @@
       </w:pPr>
     </w:pPrDefault>
   </w:docDefaults>
-  <w:latentStyles w:defLockedState="0" w:defUIPriority="0" w:defSemiHidden="0" w:defUnhideWhenUsed="0" w:defQFormat="0" w:count="376">
-    <w:lsdException w:name="Normal Table" w:semiHidden="1" w:unhideWhenUsed="1"/>
-    <w:lsdException w:name="Table Simple 1" w:semiHidden="1" w:unhideWhenUsed="1"/>
-    <w:lsdException w:name="Table Simple 2" w:semiHidden="1" w:unhideWhenUsed="1"/>
-    <w:lsdException w:name="Table Simple 3" w:semiHidden="1" w:unhideWhenUsed="1"/>
-    <w:lsdException w:name="Table Classic 1" w:semiHidden="1" w:unhideWhenUsed="1"/>
-    <w:lsdException w:name="Table Classic 2" w:semiHidden="1" w:unhideWhenUsed="1"/>
-    <w:lsdException w:name="Table Classic 3" w:semiHidden="1" w:unhideWhenUsed="1"/>
-    <w:lsdException w:name="Table Classic 4" w:semiHidden="1" w:unhideWhenUsed="1"/>
-    <w:lsdException w:name="Table Colorful 1" w:semiHidden="1" w:unhideWhenUsed="1"/>
-    <w:lsdException w:name="Table Colorful 2" w:semiHidden="1" w:unhideWhenUsed="1"/>
-    <w:lsdException w:name="Table Colorful 3" w:semiHidden="1" w:unhideWhenUsed="1"/>
-    <w:lsdException w:name="Table Columns 1" w:semiHidden="1" w:unhideWhenUsed="1"/>
-    <w:lsdException w:name="Table Columns 2" w:semiHidden="1" w:unhideWhenUsed="1"/>
-    <w:lsdException w:name="Table Columns 3" w:semiHidden="1" w:unhideWhenUsed="1"/>
-    <w:lsdException w:name="Table Columns 4" w:semiHidden="1" w:unhideWhenUsed="1"/>
-    <w:lsdException w:name="Table Columns 5" w:semiHidden="1" w:unhideWhenUsed="1"/>
-    <w:lsdException w:name="Table Grid 1" w:semiHidden="1" w:unhideWhenUsed="1"/>
-    <w:lsdException w:name="Table Grid 2" w:semiHidden="1" w:unhideWhenUsed="1"/>
-    <w:lsdException w:name="Table Grid 3" w:semiHidden="1" w:unhideWhenUsed="1"/>
-    <w:lsdException w:name="Table Grid 4" w:semiHidden="1" w:unhideWhenUsed="1"/>
-    <w:lsdException w:name="Table Grid 5" w:semiHidden="1" w:unhideWhenUsed="1"/>
-    <w:lsdException w:name="Table Grid 6" w:semiHidden="1" w:unhideWhenUsed="1"/>
-    <w:lsdException w:name="Table Grid 7" w:semiHidden="1" w:unhideWhenUsed="1"/>
-    <w:lsdException w:name="Table Grid 8" w:semiHidden="1" w:unhideWhenUsed="1"/>
-    <w:lsdException w:name="Table List 1" w:semiHidden="1" w:unhideWhenUsed="1"/>
-    <w:lsdException w:name="Table List 2" w:semiHidden="1" w:unhideWhenUsed="1"/>
-    <w:lsdException w:name="Table List 3" w:semiHidden="1" w:unhideWhenUsed="1"/>
-    <w:lsdException w:name="Table List 4" w:semiHidden="1" w:unhideWhenUsed="1"/>
-    <w:lsdException w:name="Table List 5" w:semiHidden="1" w:unhideWhenUsed="1"/>
-    <w:lsdException w:name="Table List 6" w:semiHidden="1" w:unhideWhenUsed="1"/>
-    <w:lsdException w:name="Table List 7" w:semiHidden="1" w:unhideWhenUsed="1"/>
-    <w:lsdException w:name="Table List 8" w:semiHidden="1" w:unhideWhenUsed="1"/>
-    <w:lsdException w:name="Table 3D effects 1" w:semiHidden="1" w:unhideWhenUsed="1"/>
-    <w:lsdException w:name="Table 3D effects 2" w:semiHidden="1" w:unhideWhenUsed="1"/>
-    <w:lsdException w:name="Table 3D effects 3" w:semiHidden="1" w:unhideWhenUsed="1"/>
-    <w:lsdException w:name="Table Contemporary" w:semiHidden="1" w:unhideWhenUsed="1"/>
-    <w:lsdException w:name="Table Elegant" w:semiHidden="1" w:unhideWhenUsed="1"/>
-    <w:lsdException w:name="Table Professional" w:semiHidden="1" w:unhideWhenUsed="1"/>
-    <w:lsdException w:name="Table Subtle 1" w:semiHidden="1" w:unhideWhenUsed="1"/>
-    <w:lsdException w:name="Table Subtle 2" w:semiHidden="1" w:unhideWhenUsed="1"/>
-    <w:lsdException w:name="Table Web 1" w:semiHidden="1" w:unhideWhenUsed="1"/>
-    <w:lsdException w:name="Table Web 2" w:semiHidden="1" w:unhideWhenUsed="1"/>
-    <w:lsdException w:name="Table Web 3" w:semiHidden="1" w:unhideWhenUsed="1"/>
-    <w:lsdException w:name="Table Theme" w:semiHidden="1" w:unhideWhenUsed="1"/>
-    <w:lsdException w:name="Light Shading"/>
-    <w:lsdException w:name="Light List"/>
-    <w:lsdException w:name="Light Grid"/>
-    <w:lsdException w:name="Medium Shading 1"/>
-    <w:lsdException w:name="Medium Shading 2"/>
-    <w:lsdException w:name="Medium List 1"/>
-    <w:lsdException w:name="Medium List 2"/>
-    <w:lsdException w:name="Medium Grid 1"/>
-    <w:lsdException w:name="Medium Grid 2"/>
-    <w:lsdException w:name="Medium Grid 3"/>
-    <w:lsdException w:name="Dark List"/>
-    <w:lsdException w:name="Colorful Shading"/>
-    <w:lsdException w:name="Colorful List"/>
-    <w:lsdException w:name="Colorful Grid"/>
-    <w:lsdException w:name="Light Shading Accent 1"/>
-    <w:lsdException w:name="Light List Accent 1"/>
-    <w:lsdException w:name="Light Grid Accent 1"/>
-    <w:lsdException w:name="Medium Shading 1 Accent 1"/>
-    <w:lsdException w:name="Medium Shading 2 Accent 1"/>
-    <w:lsdException w:name="Medium List 1 Accent 1"/>
-    <w:lsdException w:name="Medium List 2 Accent 1"/>
-    <w:lsdException w:name="Medium Grid 1 Accent 1"/>
-    <w:lsdException w:name="Medium Grid 2 Accent 1"/>
-    <w:lsdException w:name="Medium Grid 3 Accent 1"/>
-    <w:lsdException w:name="Dark List Accent 1"/>
-    <w:lsdException w:name="Colorful Shading Accent 1"/>
-    <w:lsdException w:name="Colorful List Accent 1"/>
-    <w:lsdException w:name="Colorful Grid Accent 1"/>
-    <w:lsdException w:name="Light Shading Accent 2"/>
-    <w:lsdException w:name="Light List Accent 2"/>
-    <w:lsdException w:name="Light Grid Accent 2"/>
-    <w:lsdException w:name="Medium Shading 1 Accent 2"/>
-    <w:lsdException w:name="Medium Shading 2 Accent 2"/>
-    <w:lsdException w:name="Medium List 1 Accent 2"/>
-    <w:lsdException w:name="Medium List 2 Accent 2"/>
-    <w:lsdException w:name="Medium Grid 1 Accent 2"/>
-    <w:lsdException w:name="Medium Grid 2 Accent 2"/>
-    <w:lsdException w:name="Medium Grid 3 Accent 2"/>
-    <w:lsdException w:name="Dark List Accent 2"/>
-    <w:lsdException w:name="Colorful Shading Accent 2"/>
-    <w:lsdException w:name="Colorful List Accent 2"/>
-    <w:lsdException w:name="Colorful Grid Accent 2"/>
-    <w:lsdException w:name="Light Shading Accent 3"/>
-    <w:lsdException w:name="Light List Accent 3"/>
-    <w:lsdException w:name="Light Grid Accent 3"/>
-    <w:lsdException w:name="Medium Shading 1 Accent 3"/>
-    <w:lsdException w:name="Medium Shading 2 Accent 3"/>
-    <w:lsdException w:name="Medium List 1 Accent 3"/>
-    <w:lsdException w:name="Medium List 2 Accent 3"/>
-    <w:lsdException w:name="Medium Grid 1 Accent 3"/>
-    <w:lsdException w:name="Medium Grid 2 Accent 3"/>
-    <w:lsdException w:name="Medium Grid 3 Accent 3"/>
-    <w:lsdException w:name="Dark List Accent 3"/>
-    <w:lsdException w:name="Colorful Shading Accent 3"/>
-    <w:lsdException w:name="Colorful List Accent 3"/>
-    <w:lsdException w:name="Colorful Grid Accent 3"/>
-    <w:lsdException w:name="Light Shading Accent 4"/>
-    <w:lsdException w:name="Light List Accent 4"/>
-    <w:lsdException w:name="Light Grid Accent 4"/>
-    <w:lsdException w:name="Medium Shading 1 Accent 4"/>
-    <w:lsdException w:name="Medium Shading 2 Accent 4"/>
-    <w:lsdException w:name="Medium List 1 Accent 4"/>
-    <w:lsdException w:name="Medium List 2 Accent 4"/>
-    <w:lsdException w:name="Medium Grid 1 Accent 4"/>
-    <w:lsdException w:name="Medium Grid 2 Accent 4"/>
-    <w:lsdException w:name="Medium Grid 3 Accent 4"/>
-    <w:lsdException w:name="Dark List Accent 4"/>
-    <w:lsdException w:name="Colorful Shading Accent 4"/>
-    <w:lsdException w:name="Colorful List Accent 4"/>
-    <w:lsdException w:name="Colorful Grid Accent 4"/>
-    <w:lsdException w:name="Light Shading Accent 5"/>
-    <w:lsdException w:name="Light List Accent 5"/>
-    <w:lsdException w:name="Light Grid Accent 5"/>
-    <w:lsdException w:name="Medium Shading 1 Accent 5"/>
-    <w:lsdException w:name="Medium Shading 2 Accent 5"/>
-    <w:lsdException w:name="Medium List 1 Accent 5"/>
-    <w:lsdException w:name="Medium List 2 Accent 5"/>
-    <w:lsdException w:name="Medium Grid 1 Accent 5"/>
-    <w:lsdException w:name="Medium Grid 2 Accent 5"/>
-    <w:lsdException w:name="Medium Grid 3 Accent 5"/>
-    <w:lsdException w:name="Dark List Accent 5"/>
-    <w:lsdException w:name="Colorful Shading Accent 5"/>
-    <w:lsdException w:name="Colorful List Accent 5"/>
-    <w:lsdException w:name="Colorful Grid Accent 5"/>
-    <w:lsdException w:name="Light Shading Accent 6"/>
-    <w:lsdException w:name="Light List Accent 6"/>
-    <w:lsdException w:name="Light Grid Accent 6"/>
-    <w:lsdException w:name="Medium Shading 1 Accent 6"/>
-    <w:lsdException w:name="Medium Shading 2 Accent 6"/>
-    <w:lsdException w:name="Medium List 1 Accent 6"/>
-    <w:lsdException w:name="Medium List 2 Accent 6"/>
-    <w:lsdException w:name="Medium Grid 1 Accent 6"/>
-    <w:lsdException w:name="Medium Grid 2 Accent 6"/>
-    <w:lsdException w:name="Medium Grid 3 Accent 6"/>
-    <w:lsdException w:name="Dark List Accent 6"/>
-    <w:lsdException w:name="Colorful Shading Accent 6"/>
-    <w:lsdException w:name="Colorful List Accent 6"/>
-    <w:lsdException w:name="Colorful Grid Accent 6"/>
-    <w:lsdException w:name="Grid Table 4" w:uiPriority="49"/>
-    <w:lsdException w:name="Grid Table 5 Dark" w:uiPriority="50"/>
-    <w:lsdException w:name="Grid Table 6 Colorful" w:uiPriority="51"/>
-    <w:lsdException w:name="Grid Table 7 Colorful" w:uiPriority="52"/>
-    <w:lsdException w:name="Grid Table 1 Light Accent 1" w:uiPriority="46"/>
-    <w:lsdException w:name="Grid Table 2 Accent 1" w:uiPriority="47"/>
-    <w:lsdException w:name="Grid Table 3 Accent 1" w:uiPriority="48"/>
-    <w:lsdException w:name="Grid Table 4 Accent 1" w:uiPriority="49"/>
-    <w:lsdException w:name="Grid Table 5 Dark Accent 1" w:uiPriority="50"/>
-    <w:lsdException w:name="Grid Table 6 Colorful Accent 1" w:uiPriority="51"/>
-    <w:lsdException w:name="Grid Table 7 Colorful Accent 1" w:uiPriority="52"/>
-    <w:lsdException w:name="Grid Table 1 Light Accent 2" w:uiPriority="46"/>
-    <w:lsdException w:name="Grid Table 2 Accent 2" w:uiPriority="47"/>
-    <w:lsdException w:name="Grid Table 3 Accent 2" w:uiPriority="48"/>
-    <w:lsdException w:name="Grid Table 4 Accent 2" w:uiPriority="49"/>
-    <w:lsdException w:name="Grid Table 5 Dark Accent 2" w:uiPriority="50"/>
-    <w:lsdException w:name="Grid Table 6 Colorful Accent 2" w:uiPriority="51"/>
-    <w:lsdException w:name="Grid Table 7 Colorful Accent 2" w:uiPriority="52"/>
-    <w:lsdException w:name="Grid Table 1 Light Accent 3" w:uiPriority="46"/>
-    <w:lsdException w:name="Grid Table 2 Accent 3" w:uiPriority="47"/>
-    <w:lsdException w:name="Grid Table 3 Accent 3" w:uiPriority="48"/>
-    <w:lsdException w:name="Grid Table 4 Accent 3" w:uiPriority="49"/>
-    <w:lsdException w:name="Grid Table 5 Dark Accent 3" w:uiPriority="50"/>
-    <w:lsdException w:name="Grid Table 6 Colorful Accent 3" w:uiPriority="51"/>
-    <w:lsdException w:name="Grid Table 7 Colorful Accent 3" w:uiPriority="52"/>
-    <w:lsdException w:name="Grid Table 1 Light Accent 4" w:uiPriority="46"/>
-    <w:lsdException w:name="Grid Table 2 Accent 4" w:uiPriority="47"/>
-    <w:lsdException w:name="Grid Table 3 Accent 4" w:uiPriority="48"/>
-    <w:lsdException w:name="Grid Table 4 Accent 4" w:uiPriority="49"/>
-    <w:lsdException w:name="Grid Table 5 Dark Accent 4" w:uiPriority="50"/>
-    <w:lsdException w:name="Grid Table 6 Colorful Accent 4" w:uiPriority="51"/>
-    <w:lsdException w:name="Grid Table 7 Colorful Accent 4" w:uiPriority="52"/>
-    <w:lsdException w:name="Grid Table 1 Light Accent 5" w:uiPriority="46"/>
-    <w:lsdException w:name="Grid Table 2 Accent 5" w:uiPriority="47"/>
-    <w:lsdException w:name="Grid Table 3 Accent 5" w:uiPriority="48"/>
-    <w:lsdException w:name="Grid Table 4 Accent 5" w:uiPriority="49"/>
-    <w:lsdException w:name="Grid Table 5 Dark Accent 5" w:uiPriority="50"/>
-    <w:lsdException w:name="Grid Table 6 Colorful Accent 5" w:uiPriority="51"/>
-    <w:lsdException w:name="Grid Table 7 Colorful Accent 5" w:uiPriority="52"/>
-    <w:lsdException w:name="Grid Table 1 Light Accent 6" w:uiPriority="46"/>
-    <w:lsdException w:name="Grid Table 2 Accent 6" w:uiPriority="47"/>
-    <w:lsdException w:name="Grid Table 3 Accent 6" w:uiPriority="48"/>
-    <w:lsdException w:name="Grid Table 4 Accent 6" w:uiPriority="49"/>
-    <w:lsdException w:name="Grid Table 5 Dark Accent 6" w:uiPriority="50"/>
-    <w:lsdException w:name="Grid Table 6 Colorful Accent 6" w:uiPriority="51"/>
-    <w:lsdException w:name="Grid Table 7 Colorful Accent 6" w:uiPriority="52"/>
-    <w:lsdException w:name="List Table 1 Light" w:uiPriority="46"/>
-    <w:lsdException w:name="List Table 2" w:uiPriority="47"/>
-    <w:lsdException w:name="List Table 3" w:uiPriority="48"/>
-    <w:lsdException w:name="List Table 4" w:uiPriority="49"/>
-    <w:lsdException w:name="List Table 5 Dark" w:uiPriority="50"/>
-    <w:lsdException w:name="List Table 6 Colorful" w:uiPriority="51"/>
-    <w:lsdException w:name="List Table 7 Colorful" w:uiPriority="52"/>
-    <w:lsdException w:name="List Table 1 Light Accent 1" w:uiPriority="46"/>
-    <w:lsdException w:name="List Table 2 Accent 1" w:uiPriority="47"/>
-    <w:lsdException w:name="List Table 3 Accent 1" w:uiPriority="48"/>
-    <w:lsdException w:name="List Table 4 Accent 1" w:uiPriority="49"/>
-    <w:lsdException w:name="List Table 5 Dark Accent 1" w:uiPriority="50"/>
-    <w:lsdException w:name="List Table 6 Colorful Accent 1" w:uiPriority="51"/>
-    <w:lsdException w:name="List Table 7 Colorful Accent 1" w:uiPriority="52"/>
-    <w:lsdException w:name="List Table 1 Light Accent 2" w:uiPriority="46"/>
-    <w:lsdException w:name="List Table 2 Accent 2" w:uiPriority="47"/>
-    <w:lsdException w:name="List Table 3 Accent 2" w:uiPriority="48"/>
-    <w:lsdException w:name="List Table 4 Accent 2" w:uiPriority="49"/>
-    <w:lsdException w:name="List Table 5 Dark Accent 2" w:uiPriority="50"/>
-    <w:lsdException w:name="List Table 6 Colorful Accent 2" w:uiPriority="51"/>
-    <w:lsdException w:name="List Table 7 Colorful Accent 2" w:uiPriority="52"/>
-    <w:lsdException w:name="List Table 1 Light Accent 3" w:uiPriority="46"/>
-    <w:lsdException w:name="List Table 2 Accent 3" w:uiPriority="47"/>
-    <w:lsdException w:name="List Table 3 Accent 3" w:uiPriority="48"/>
-    <w:lsdException w:name="List Table 4 Accent 3" w:uiPriority="49"/>
-    <w:lsdException w:name="List Table 5 Dark Accent 3" w:uiPriority="50"/>
-    <w:lsdException w:name="List Table 6 Colorful Accent 3" w:uiPriority="51"/>
-    <w:lsdException w:name="List Table 7 Colorful Accent 3" w:uiPriority="52"/>
-    <w:lsdException w:name="List Table 1 Light Accent 4" w:uiPriority="46"/>
-    <w:lsdException w:name="List Table 2 Accent 4" w:uiPriority="47"/>
-    <w:lsdException w:name="List Table 3 Accent 4" w:uiPriority="48"/>
-    <w:lsdException w:name="List Table 4 Accent 4" w:uiPriority="49"/>
-    <w:lsdException w:name="List Table 5 Dark Accent 4" w:uiPriority="50"/>
-    <w:lsdException w:name="List Table 6 Colorful Accent 4" w:uiPriority="51"/>
-    <w:lsdException w:name="List Table 7 Colorful Accent 4" w:uiPriority="52"/>
-    <w:lsdException w:name="List Table 1 Light Accent 5" w:uiPriority="46"/>
-    <w:lsdException w:name="List Table 2 Accent 5" w:uiPriority="47"/>
-    <w:lsdException w:name="List Table 3 Accent 5" w:uiPriority="48"/>
-    <w:lsdException w:name="List Table 4 Accent 5" w:uiPriority="49"/>
-    <w:lsdException w:name="List Table 5 Dark Accent 5" w:uiPriority="50"/>
-    <w:lsdException w:name="List Table 6 Colorful Accent 5" w:uiPriority="51"/>
-    <w:lsdException w:name="List Table 7 Colorful Accent 5" w:uiPriority="52"/>
-    <w:lsdException w:name="List Table 1 Light Accent 6" w:uiPriority="46"/>
-    <w:lsdException w:name="List Table 2 Accent 6" w:uiPriority="47"/>
-    <w:lsdException w:name="List Table 3 Accent 6" w:uiPriority="48"/>
-    <w:lsdException w:name="List Table 4 Accent 6" w:uiPriority="49"/>
-    <w:lsdException w:name="List Table 5 Dark Accent 6" w:uiPriority="50"/>
-    <w:lsdException w:name="List Table 6 Colorful Accent 6" w:uiPriority="51"/>
-    <w:lsdException w:name="List Table 7 Colorful Accent 6" w:uiPriority="52"/>
-    <w:lsdException w:name="Mention" w:semiHidden="1" w:uiPriority="99" w:unhideWhenUsed="1"/>
-    <w:lsdException w:name="Smart Hyperlink" w:semiHidden="1" w:uiPriority="99" w:unhideWhenUsed="1"/>
-    <w:lsdException w:name="Hashtag" w:semiHidden="1" w:uiPriority="99" w:unhideWhenUsed="1"/>
-    <w:lsdException w:name="Unresolved Mention" w:semiHidden="1" w:uiPriority="99" w:unhideWhenUsed="1"/>
-    <w:lsdException w:name="Smart Link" w:semiHidden="1" w:uiPriority="99" w:unhideWhenUsed="1"/>
-  </w:latentStyles>
-  <w:style w:type="paragraph" w:default="1" w:styleId="Normal">
+  <w:latentStyles w:count="276" w:defLockedState="0" w:defQFormat="0" w:defSemiHidden="0" w:defUIPriority="0" w:defUnhideWhenUsed="0"/>
+  <w:style w:default="1" w:styleId="Normal" w:type="paragraph">
     <w:name w:val="Normal"/>
     <w:qFormat/>
   </w:style>
-  <w:style w:type="paragraph" w:styleId="Heading1">
+  <w:style w:styleId="BodyText" w:type="paragraph">
+    <w:name w:val="Body Text"/>
+    <w:basedOn w:val="Normal"/>
+    <w:link w:val="BodyTextChar"/>
+    <w:qFormat/>
+    <w:pPr>
+      <w:spacing w:after="180" w:before="180"/>
+    </w:pPr>
+  </w:style>
+  <w:style w:customStyle="1" w:styleId="FirstParagraph" w:type="paragraph">
+    <w:name w:val="First Paragraph"/>
+    <w:basedOn w:val="BodyText"/>
+    <w:next w:val="BodyText"/>
+    <w:qFormat/>
+  </w:style>
+  <w:style w:customStyle="1" w:styleId="Compact" w:type="paragraph">
+    <w:name w:val="Compact"/>
+    <w:basedOn w:val="BodyText"/>
+    <w:qFormat/>
+    <w:pPr>
+      <w:spacing w:after="36" w:before="36"/>
+    </w:pPr>
+  </w:style>
+  <w:style w:styleId="Title" w:type="paragraph">
+    <w:name w:val="Title"/>
+    <w:basedOn w:val="Normal"/>
+    <w:next w:val="BodyText"/>
+    <w:link w:val="TitleChar"/>
+    <w:uiPriority w:val="10"/>
+    <w:qFormat/>
+    <w:rsid w:val="00A10FD9"/>
+    <w:pPr>
+      <w:spacing w:after="80" w:line="240" w:lineRule="auto"/>
+      <w:contextualSpacing/>
+      <w:jc w:val="center"/>
+    </w:pPr>
+    <w:rPr>
+      <w:rFonts w:asciiTheme="majorHAnsi" w:cstheme="majorBidi" w:eastAsiaTheme="majorEastAsia" w:hAnsiTheme="majorHAnsi"/>
+      <w:sz w:val="56"/>
+      <w:szCs w:val="56"/>
+    </w:rPr>
+  </w:style>
+  <w:style w:customStyle="1" w:styleId="TitleChar" w:type="character">
+    <w:name w:val="Title Char"/>
+    <w:basedOn w:val="DefaultParagraphFont"/>
+    <w:link w:val="Title"/>
+    <w:uiPriority w:val="10"/>
+    <w:rsid w:val="00A10FD9"/>
+    <w:rPr>
+      <w:rFonts w:asciiTheme="majorHAnsi" w:cstheme="majorBidi" w:eastAsiaTheme="majorEastAsia" w:hAnsiTheme="majorHAnsi"/>
+      <w:sz w:val="56"/>
+      <w:szCs w:val="56"/>
+    </w:rPr>
+  </w:style>
+  <w:style w:styleId="Subtitle" w:type="paragraph">
+    <w:name w:val="Subtitle"/>
+    <w:basedOn w:val="Title"/>
+    <w:next w:val="BodyText"/>
+    <w:link w:val="SubtitleChar"/>
+    <w:uiPriority w:val="11"/>
+    <w:qFormat/>
+    <w:rsid w:val="00A10FD9"/>
+    <w:pPr>
+      <w:numPr>
+        <w:ilvl w:val="1"/>
+      </w:numPr>
+    </w:pPr>
+    <w:rPr>
+      <w:rFonts w:cstheme="majorBidi" w:eastAsiaTheme="majorEastAsia"/>
+      <w:spacing w:val="15"/>
+      <w:sz w:val="28"/>
+      <w:szCs w:val="28"/>
+    </w:rPr>
+  </w:style>
+  <w:style w:customStyle="1" w:styleId="SubtitleChar" w:type="character">
+    <w:name w:val="Subtitle Char"/>
+    <w:basedOn w:val="DefaultParagraphFont"/>
+    <w:link w:val="Subtitle"/>
+    <w:uiPriority w:val="11"/>
+    <w:rsid w:val="00A10FD9"/>
+    <w:rPr>
+      <w:rFonts w:cstheme="majorBidi" w:eastAsiaTheme="majorEastAsia"/>
+      <w:color w:themeColor="text1" w:themeTint="A6" w:val="595959"/>
+      <w:spacing w:val="15"/>
+      <w:sz w:val="28"/>
+      <w:szCs w:val="28"/>
+    </w:rPr>
+  </w:style>
+  <w:style w:customStyle="1" w:styleId="Author" w:type="paragraph">
+    <w:name w:val="Author"/>
+    <w:basedOn w:val="Title"/>
+    <w:next w:val="BodyText"/>
+    <w:qFormat/>
+    <w:pPr>
+      <w:keepNext/>
+      <w:keepLines/>
+    </w:pPr>
+    <w:rPr>
+      <w:sz w:val="24"/>
+      <w:szCs w:val="24"/>
+    </w:rPr>
+  </w:style>
+  <w:style w:styleId="Date" w:type="paragraph">
+    <w:name w:val="Date"/>
+    <w:basedOn w:val="Title"/>
+    <w:next w:val="BodyText"/>
+    <w:qFormat/>
+    <w:pPr>
+      <w:keepNext/>
+      <w:keepLines/>
+    </w:pPr>
+    <w:rPr>
+      <w:sz w:val="24"/>
+      <w:szCs w:val="24"/>
+    </w:rPr>
+  </w:style>
+  <w:style w:customStyle="1" w:styleId="AbstractTitle" w:type="paragraph">
+    <w:name w:val="Abstract Title"/>
+    <w:basedOn w:val="Normal"/>
+    <w:next w:val="Abstract"/>
+    <w:qFormat/>
+    <w:pPr>
+      <w:keepNext/>
+      <w:keepLines/>
+      <w:spacing w:after="0" w:before="300"/>
+      <w:jc w:val="center"/>
+    </w:pPr>
+    <w:rPr>
+      <w:b/>
+      <w:sz w:val="20"/>
+      <w:szCs w:val="20"/>
+    </w:rPr>
+  </w:style>
+  <w:style w:customStyle="1" w:styleId="Abstract" w:type="paragraph">
+    <w:name w:val="Abstract"/>
+    <w:basedOn w:val="Normal"/>
+    <w:next w:val="BodyText"/>
+    <w:qFormat/>
+    <w:pPr>
+      <w:keepNext/>
+      <w:keepLines/>
+      <w:spacing w:after="300" w:before="100"/>
+    </w:pPr>
+    <w:rPr>
+      <w:sz w:val="20"/>
+      <w:szCs w:val="20"/>
+    </w:rPr>
+  </w:style>
+  <w:style w:styleId="Bibliography" w:type="paragraph">
+    <w:name w:val="Bibliography"/>
+    <w:basedOn w:val="Normal"/>
+    <w:next w:val="Bibliography"/>
+    <w:qFormat/>
+    <w:pPr/>
+    <w:rPr/>
+  </w:style>
+  <w:style w:styleId="Heading1" w:type="paragraph">
     <w:name w:val="heading 1"/>
     <w:basedOn w:val="Normal"/>
     <w:next w:val="BodyText"/>
@@ -1829,17 +1822,17 @@
     <w:pPr>
       <w:keepNext/>
       <w:keepLines/>
-      <w:spacing w:before="360" w:after="80"/>
+      <w:spacing w:after="80" w:before="360"/>
       <w:outlineLvl w:val="0"/>
     </w:pPr>
     <w:rPr>
-      <w:rFonts w:asciiTheme="majorHAnsi" w:eastAsiaTheme="majorEastAsia" w:hAnsiTheme="majorHAnsi" w:cstheme="majorBidi"/>
-      <w:color w:val="0F4761" w:themeColor="accent1" w:themeShade="BF"/>
+      <w:rFonts w:asciiTheme="majorHAnsi" w:cstheme="majorBidi" w:eastAsiaTheme="majorEastAsia" w:hAnsiTheme="majorHAnsi"/>
+      <w:color w:themeColor="accent1" w:themeShade="BF" w:val="0F4761"/>
       <w:sz w:val="40"/>
       <w:szCs w:val="40"/>
     </w:rPr>
   </w:style>
-  <w:style w:type="paragraph" w:styleId="Heading2">
+  <w:style w:styleId="Heading2" w:type="paragraph">
     <w:name w:val="heading 2"/>
     <w:basedOn w:val="Normal"/>
     <w:next w:val="BodyText"/>
@@ -1852,17 +1845,17 @@
     <w:pPr>
       <w:keepNext/>
       <w:keepLines/>
-      <w:spacing w:before="160" w:after="80"/>
+      <w:spacing w:after="80" w:before="160"/>
       <w:outlineLvl w:val="1"/>
     </w:pPr>
     <w:rPr>
-      <w:rFonts w:asciiTheme="majorHAnsi" w:eastAsiaTheme="majorEastAsia" w:hAnsiTheme="majorHAnsi" w:cstheme="majorBidi"/>
-      <w:color w:val="0F4761" w:themeColor="accent1" w:themeShade="BF"/>
+      <w:rFonts w:asciiTheme="majorHAnsi" w:cstheme="majorBidi" w:eastAsiaTheme="majorEastAsia" w:hAnsiTheme="majorHAnsi"/>
+      <w:color w:themeColor="accent1" w:themeShade="BF" w:val="0F4761"/>
       <w:sz w:val="32"/>
       <w:szCs w:val="32"/>
     </w:rPr>
   </w:style>
-  <w:style w:type="paragraph" w:styleId="Heading3">
+  <w:style w:styleId="Heading3" w:type="paragraph">
     <w:name w:val="heading 3"/>
     <w:basedOn w:val="Normal"/>
     <w:next w:val="BodyText"/>
@@ -1875,17 +1868,17 @@
     <w:pPr>
       <w:keepNext/>
       <w:keepLines/>
-      <w:spacing w:before="160" w:after="80"/>
+      <w:spacing w:after="80" w:before="160"/>
       <w:outlineLvl w:val="2"/>
     </w:pPr>
     <w:rPr>
-      <w:rFonts w:eastAsiaTheme="majorEastAsia" w:cstheme="majorBidi"/>
-      <w:color w:val="0F4761" w:themeColor="accent1" w:themeShade="BF"/>
+      <w:rFonts w:cstheme="majorBidi" w:eastAsiaTheme="majorEastAsia"/>
+      <w:color w:themeColor="accent1" w:themeShade="BF" w:val="0F4761"/>
       <w:sz w:val="28"/>
       <w:szCs w:val="28"/>
     </w:rPr>
   </w:style>
-  <w:style w:type="paragraph" w:styleId="Heading4">
+  <w:style w:styleId="Heading4" w:type="paragraph">
     <w:name w:val="heading 4"/>
     <w:basedOn w:val="Normal"/>
     <w:next w:val="BodyText"/>
@@ -1898,17 +1891,17 @@
     <w:pPr>
       <w:keepNext/>
       <w:keepLines/>
-      <w:spacing w:before="80" w:after="40"/>
+      <w:spacing w:after="40" w:before="80"/>
       <w:outlineLvl w:val="3"/>
     </w:pPr>
     <w:rPr>
-      <w:rFonts w:eastAsiaTheme="majorEastAsia" w:cstheme="majorBidi"/>
+      <w:rFonts w:cstheme="majorBidi" w:eastAsiaTheme="majorEastAsia"/>
       <w:i/>
       <w:iCs/>
-      <w:color w:val="0F4761" w:themeColor="accent1" w:themeShade="BF"/>
-    </w:rPr>
-  </w:style>
-  <w:style w:type="paragraph" w:styleId="Heading5">
+      <w:color w:themeColor="accent1" w:themeShade="BF" w:val="0F4761"/>
+    </w:rPr>
+  </w:style>
+  <w:style w:styleId="Heading5" w:type="paragraph">
     <w:name w:val="heading 5"/>
     <w:basedOn w:val="Normal"/>
     <w:next w:val="BodyText"/>
@@ -1921,15 +1914,15 @@
     <w:pPr>
       <w:keepNext/>
       <w:keepLines/>
-      <w:spacing w:before="80" w:after="40"/>
+      <w:spacing w:after="40" w:before="80"/>
       <w:outlineLvl w:val="4"/>
     </w:pPr>
     <w:rPr>
-      <w:rFonts w:eastAsiaTheme="majorEastAsia" w:cstheme="majorBidi"/>
-      <w:color w:val="0F4761" w:themeColor="accent1" w:themeShade="BF"/>
-    </w:rPr>
-  </w:style>
-  <w:style w:type="paragraph" w:styleId="Heading6">
+      <w:rFonts w:cstheme="majorBidi" w:eastAsiaTheme="majorEastAsia"/>
+      <w:color w:themeColor="accent1" w:themeShade="BF" w:val="0F4761"/>
+    </w:rPr>
+  </w:style>
+  <w:style w:styleId="Heading6" w:type="paragraph">
     <w:name w:val="heading 6"/>
     <w:basedOn w:val="Normal"/>
     <w:next w:val="BodyText"/>
@@ -1942,17 +1935,17 @@
     <w:pPr>
       <w:keepNext/>
       <w:keepLines/>
-      <w:spacing w:before="40" w:after="0"/>
+      <w:spacing w:after="0" w:before="40"/>
       <w:outlineLvl w:val="5"/>
     </w:pPr>
     <w:rPr>
-      <w:rFonts w:eastAsiaTheme="majorEastAsia" w:cstheme="majorBidi"/>
+      <w:rFonts w:cstheme="majorBidi" w:eastAsiaTheme="majorEastAsia"/>
       <w:i/>
       <w:iCs/>
-      <w:color w:val="595959" w:themeColor="text1" w:themeTint="A6"/>
-    </w:rPr>
-  </w:style>
-  <w:style w:type="paragraph" w:styleId="Heading7">
+      <w:color w:themeColor="text1" w:themeTint="A6" w:val="595959"/>
+    </w:rPr>
+  </w:style>
+  <w:style w:styleId="Heading7" w:type="paragraph">
     <w:name w:val="heading 7"/>
     <w:basedOn w:val="Normal"/>
     <w:next w:val="BodyText"/>
@@ -1965,15 +1958,15 @@
     <w:pPr>
       <w:keepNext/>
       <w:keepLines/>
-      <w:spacing w:before="40" w:after="0"/>
+      <w:spacing w:after="0" w:before="40"/>
       <w:outlineLvl w:val="6"/>
     </w:pPr>
     <w:rPr>
-      <w:rFonts w:eastAsiaTheme="majorEastAsia" w:cstheme="majorBidi"/>
-      <w:color w:val="595959" w:themeColor="text1" w:themeTint="A6"/>
-    </w:rPr>
-  </w:style>
-  <w:style w:type="paragraph" w:styleId="Heading8">
+      <w:rFonts w:cstheme="majorBidi" w:eastAsiaTheme="majorEastAsia"/>
+      <w:color w:themeColor="text1" w:themeTint="A6" w:val="595959"/>
+    </w:rPr>
+  </w:style>
+  <w:style w:styleId="Heading8" w:type="paragraph">
     <w:name w:val="heading 8"/>
     <w:basedOn w:val="Normal"/>
     <w:next w:val="BodyText"/>
@@ -1990,13 +1983,13 @@
       <w:outlineLvl w:val="7"/>
     </w:pPr>
     <w:rPr>
-      <w:rFonts w:eastAsiaTheme="majorEastAsia" w:cstheme="majorBidi"/>
+      <w:rFonts w:cstheme="majorBidi" w:eastAsiaTheme="majorEastAsia"/>
       <w:i/>
       <w:iCs/>
-      <w:color w:val="272727" w:themeColor="text1" w:themeTint="D8"/>
-    </w:rPr>
-  </w:style>
-  <w:style w:type="paragraph" w:styleId="Heading9">
+      <w:color w:themeColor="text1" w:themeTint="D8" w:val="272727"/>
+    </w:rPr>
+  </w:style>
+  <w:style w:styleId="Heading9" w:type="paragraph">
     <w:name w:val="heading 9"/>
     <w:basedOn w:val="Normal"/>
     <w:next w:val="BodyText"/>
@@ -2013,202 +2006,24 @@
       <w:outlineLvl w:val="8"/>
     </w:pPr>
     <w:rPr>
-      <w:rFonts w:eastAsiaTheme="majorEastAsia" w:cstheme="majorBidi"/>
-      <w:color w:val="272727" w:themeColor="text1" w:themeTint="D8"/>
-    </w:rPr>
-  </w:style>
-  <w:style w:type="character" w:default="1" w:styleId="DefaultParagraphFont">
-    <w:name w:val="Default Paragraph Font"/>
-    <w:uiPriority w:val="1"/>
-    <w:semiHidden/>
-    <w:unhideWhenUsed/>
-  </w:style>
-  <w:style w:type="table" w:default="1" w:styleId="TableNormal">
-    <w:name w:val="Normal Table"/>
-    <w:uiPriority w:val="99"/>
-    <w:semiHidden/>
-    <w:unhideWhenUsed/>
-    <w:tblPr>
-      <w:tblInd w:w="0" w:type="dxa"/>
-      <w:tblCellMar>
-        <w:top w:w="0" w:type="dxa"/>
-        <w:left w:w="108" w:type="dxa"/>
-        <w:bottom w:w="0" w:type="dxa"/>
-        <w:right w:w="108" w:type="dxa"/>
-      </w:tblCellMar>
-    </w:tblPr>
-  </w:style>
-  <w:style w:type="numbering" w:default="1" w:styleId="NoList">
-    <w:name w:val="No List"/>
-    <w:uiPriority w:val="99"/>
-    <w:semiHidden/>
-    <w:unhideWhenUsed/>
-  </w:style>
-  <w:style w:type="paragraph" w:styleId="BodyText">
-    <w:name w:val="Body Text"/>
-    <w:basedOn w:val="Normal"/>
-    <w:qFormat/>
-    <w:pPr>
-      <w:spacing w:before="180" w:after="180"/>
-    </w:pPr>
-  </w:style>
-  <w:style w:type="paragraph" w:customStyle="1" w:styleId="FirstParagraph">
-    <w:name w:val="First Paragraph"/>
-    <w:basedOn w:val="BodyText"/>
-    <w:next w:val="BodyText"/>
-    <w:qFormat/>
-  </w:style>
-  <w:style w:type="paragraph" w:customStyle="1" w:styleId="Compact">
-    <w:name w:val="Compact"/>
-    <w:basedOn w:val="BodyText"/>
-    <w:qFormat/>
-    <w:pPr>
-      <w:spacing w:before="36" w:after="36"/>
-    </w:pPr>
-  </w:style>
-  <w:style w:type="paragraph" w:styleId="Title">
-    <w:name w:val="Title"/>
-    <w:basedOn w:val="Normal"/>
-    <w:next w:val="BodyText"/>
-    <w:link w:val="TitleChar"/>
-    <w:uiPriority w:val="10"/>
-    <w:qFormat/>
-    <w:rsid w:val="00A10FD9"/>
-    <w:pPr>
-      <w:spacing w:after="80"/>
-      <w:contextualSpacing/>
-      <w:jc w:val="center"/>
-    </w:pPr>
-    <w:rPr>
-      <w:rFonts w:asciiTheme="majorHAnsi" w:eastAsiaTheme="majorEastAsia" w:hAnsiTheme="majorHAnsi" w:cstheme="majorBidi"/>
-      <w:sz w:val="56"/>
-      <w:szCs w:val="56"/>
-    </w:rPr>
-  </w:style>
-  <w:style w:type="character" w:customStyle="1" w:styleId="TitleChar">
-    <w:name w:val="Title Char"/>
-    <w:basedOn w:val="DefaultParagraphFont"/>
-    <w:link w:val="Title"/>
-    <w:uiPriority w:val="10"/>
-    <w:rsid w:val="00A10FD9"/>
-    <w:rPr>
-      <w:rFonts w:asciiTheme="majorHAnsi" w:eastAsiaTheme="majorEastAsia" w:hAnsiTheme="majorHAnsi" w:cstheme="majorBidi"/>
-      <w:sz w:val="56"/>
-      <w:szCs w:val="56"/>
-    </w:rPr>
-  </w:style>
-  <w:style w:type="paragraph" w:styleId="Subtitle">
-    <w:name w:val="Subtitle"/>
-    <w:basedOn w:val="Title"/>
-    <w:next w:val="BodyText"/>
-    <w:link w:val="SubtitleChar"/>
-    <w:uiPriority w:val="11"/>
-    <w:qFormat/>
-    <w:rsid w:val="00A10FD9"/>
-    <w:pPr>
-      <w:numPr>
-        <w:ilvl w:val="1"/>
-      </w:numPr>
-    </w:pPr>
-    <w:rPr>
-      <w:spacing w:val="15"/>
-      <w:sz w:val="28"/>
-      <w:szCs w:val="28"/>
-    </w:rPr>
-  </w:style>
-  <w:style w:type="character" w:customStyle="1" w:styleId="SubtitleChar">
-    <w:name w:val="Subtitle Char"/>
-    <w:basedOn w:val="DefaultParagraphFont"/>
-    <w:link w:val="Subtitle"/>
-    <w:uiPriority w:val="11"/>
-    <w:rsid w:val="00A10FD9"/>
-    <w:rPr>
-      <w:rFonts w:eastAsiaTheme="majorEastAsia" w:cstheme="majorBidi"/>
-      <w:color w:val="595959" w:themeColor="text1" w:themeTint="A6"/>
-      <w:spacing w:val="15"/>
-      <w:sz w:val="28"/>
-      <w:szCs w:val="28"/>
-    </w:rPr>
-  </w:style>
-  <w:style w:type="paragraph" w:customStyle="1" w:styleId="Author">
-    <w:name w:val="Author"/>
-    <w:basedOn w:val="Title"/>
-    <w:next w:val="BodyText"/>
-    <w:qFormat/>
-    <w:pPr>
-      <w:keepNext/>
-      <w:keepLines/>
-    </w:pPr>
-    <w:rPr>
-      <w:sz w:val="24"/>
-      <w:szCs w:val="24"/>
-    </w:rPr>
-  </w:style>
-  <w:style w:type="paragraph" w:styleId="Date">
-    <w:name w:val="Date"/>
-    <w:basedOn w:val="Title"/>
-    <w:next w:val="BodyText"/>
-    <w:qFormat/>
-    <w:pPr>
-      <w:keepNext/>
-      <w:keepLines/>
-    </w:pPr>
-    <w:rPr>
-      <w:sz w:val="24"/>
-      <w:szCs w:val="24"/>
-    </w:rPr>
-  </w:style>
-  <w:style w:type="paragraph" w:customStyle="1" w:styleId="AbstractTitle">
-    <w:name w:val="Abstract Title"/>
-    <w:basedOn w:val="Normal"/>
-    <w:next w:val="Abstract"/>
-    <w:qFormat/>
-    <w:pPr>
-      <w:keepNext/>
-      <w:keepLines/>
-      <w:spacing w:before="300" w:after="0"/>
-      <w:jc w:val="center"/>
-    </w:pPr>
-    <w:rPr>
-      <w:b/>
-      <w:sz w:val="20"/>
-      <w:szCs w:val="20"/>
-    </w:rPr>
-  </w:style>
-  <w:style w:type="paragraph" w:customStyle="1" w:styleId="Abstract">
-    <w:name w:val="Abstract"/>
-    <w:basedOn w:val="Normal"/>
-    <w:next w:val="BodyText"/>
-    <w:qFormat/>
-    <w:pPr>
-      <w:keepNext/>
-      <w:keepLines/>
-      <w:spacing w:before="100" w:after="300"/>
-    </w:pPr>
-    <w:rPr>
-      <w:sz w:val="20"/>
-      <w:szCs w:val="20"/>
-    </w:rPr>
-  </w:style>
-  <w:style w:type="paragraph" w:styleId="Bibliography">
-    <w:name w:val="Bibliography"/>
-    <w:basedOn w:val="Normal"/>
-    <w:qFormat/>
-  </w:style>
-  <w:style w:type="character" w:customStyle="1" w:styleId="Heading1Char">
+      <w:rFonts w:cstheme="majorBidi" w:eastAsiaTheme="majorEastAsia"/>
+      <w:color w:themeColor="text1" w:themeTint="D8" w:val="272727"/>
+    </w:rPr>
+  </w:style>
+  <w:style w:customStyle="1" w:styleId="Heading1Char" w:type="character">
     <w:name w:val="Heading 1 Char"/>
     <w:basedOn w:val="DefaultParagraphFont"/>
     <w:link w:val="Heading1"/>
     <w:uiPriority w:val="9"/>
     <w:rsid w:val="00A10FD9"/>
     <w:rPr>
-      <w:rFonts w:asciiTheme="majorHAnsi" w:eastAsiaTheme="majorEastAsia" w:hAnsiTheme="majorHAnsi" w:cstheme="majorBidi"/>
-      <w:color w:val="0F4761" w:themeColor="accent1" w:themeShade="BF"/>
+      <w:rFonts w:asciiTheme="majorHAnsi" w:cstheme="majorBidi" w:eastAsiaTheme="majorEastAsia" w:hAnsiTheme="majorHAnsi"/>
+      <w:color w:themeColor="accent1" w:themeShade="BF" w:val="0F4761"/>
       <w:sz w:val="40"/>
       <w:szCs w:val="40"/>
     </w:rPr>
   </w:style>
-  <w:style w:type="character" w:customStyle="1" w:styleId="Heading2Char">
+  <w:style w:customStyle="1" w:styleId="Heading2Char" w:type="character">
     <w:name w:val="Heading 2 Char"/>
     <w:basedOn w:val="DefaultParagraphFont"/>
     <w:link w:val="Heading2"/>
@@ -2216,13 +2031,13 @@
     <w:semiHidden/>
     <w:rsid w:val="00A10FD9"/>
     <w:rPr>
-      <w:rFonts w:asciiTheme="majorHAnsi" w:eastAsiaTheme="majorEastAsia" w:hAnsiTheme="majorHAnsi" w:cstheme="majorBidi"/>
-      <w:color w:val="0F4761" w:themeColor="accent1" w:themeShade="BF"/>
+      <w:rFonts w:asciiTheme="majorHAnsi" w:cstheme="majorBidi" w:eastAsiaTheme="majorEastAsia" w:hAnsiTheme="majorHAnsi"/>
+      <w:color w:themeColor="accent1" w:themeShade="BF" w:val="0F4761"/>
       <w:sz w:val="32"/>
       <w:szCs w:val="32"/>
     </w:rPr>
   </w:style>
-  <w:style w:type="character" w:customStyle="1" w:styleId="Heading3Char">
+  <w:style w:customStyle="1" w:styleId="Heading3Char" w:type="character">
     <w:name w:val="Heading 3 Char"/>
     <w:basedOn w:val="DefaultParagraphFont"/>
     <w:link w:val="Heading3"/>
@@ -2230,13 +2045,13 @@
     <w:semiHidden/>
     <w:rsid w:val="00A10FD9"/>
     <w:rPr>
-      <w:rFonts w:eastAsiaTheme="majorEastAsia" w:cstheme="majorBidi"/>
-      <w:color w:val="0F4761" w:themeColor="accent1" w:themeShade="BF"/>
+      <w:rFonts w:cstheme="majorBidi" w:eastAsiaTheme="majorEastAsia"/>
+      <w:color w:themeColor="accent1" w:themeShade="BF" w:val="0F4761"/>
       <w:sz w:val="28"/>
       <w:szCs w:val="28"/>
     </w:rPr>
   </w:style>
-  <w:style w:type="character" w:customStyle="1" w:styleId="Heading4Char">
+  <w:style w:customStyle="1" w:styleId="Heading4Char" w:type="character">
     <w:name w:val="Heading 4 Char"/>
     <w:basedOn w:val="DefaultParagraphFont"/>
     <w:link w:val="Heading4"/>
@@ -2244,13 +2059,13 @@
     <w:semiHidden/>
     <w:rsid w:val="00A10FD9"/>
     <w:rPr>
-      <w:rFonts w:eastAsiaTheme="majorEastAsia" w:cstheme="majorBidi"/>
+      <w:rFonts w:cstheme="majorBidi" w:eastAsiaTheme="majorEastAsia"/>
       <w:i/>
       <w:iCs/>
-      <w:color w:val="0F4761" w:themeColor="accent1" w:themeShade="BF"/>
-    </w:rPr>
-  </w:style>
-  <w:style w:type="character" w:customStyle="1" w:styleId="Heading5Char">
+      <w:color w:themeColor="accent1" w:themeShade="BF" w:val="0F4761"/>
+    </w:rPr>
+  </w:style>
+  <w:style w:customStyle="1" w:styleId="Heading5Char" w:type="character">
     <w:name w:val="Heading 5 Char"/>
     <w:basedOn w:val="DefaultParagraphFont"/>
     <w:link w:val="Heading5"/>
@@ -2258,11 +2073,11 @@
     <w:semiHidden/>
     <w:rsid w:val="00A10FD9"/>
     <w:rPr>
-      <w:rFonts w:eastAsiaTheme="majorEastAsia" w:cstheme="majorBidi"/>
-      <w:color w:val="0F4761" w:themeColor="accent1" w:themeShade="BF"/>
-    </w:rPr>
-  </w:style>
-  <w:style w:type="character" w:customStyle="1" w:styleId="Heading6Char">
+      <w:rFonts w:cstheme="majorBidi" w:eastAsiaTheme="majorEastAsia"/>
+      <w:color w:themeColor="accent1" w:themeShade="BF" w:val="0F4761"/>
+    </w:rPr>
+  </w:style>
+  <w:style w:customStyle="1" w:styleId="Heading6Char" w:type="character">
     <w:name w:val="Heading 6 Char"/>
     <w:basedOn w:val="DefaultParagraphFont"/>
     <w:link w:val="Heading6"/>
@@ -2270,13 +2085,13 @@
     <w:semiHidden/>
     <w:rsid w:val="00A10FD9"/>
     <w:rPr>
-      <w:rFonts w:eastAsiaTheme="majorEastAsia" w:cstheme="majorBidi"/>
+      <w:rFonts w:cstheme="majorBidi" w:eastAsiaTheme="majorEastAsia"/>
       <w:i/>
       <w:iCs/>
-      <w:color w:val="595959" w:themeColor="text1" w:themeTint="A6"/>
-    </w:rPr>
-  </w:style>
-  <w:style w:type="character" w:customStyle="1" w:styleId="Heading7Char">
+      <w:color w:themeColor="text1" w:themeTint="A6" w:val="595959"/>
+    </w:rPr>
+  </w:style>
+  <w:style w:customStyle="1" w:styleId="Heading7Char" w:type="character">
     <w:name w:val="Heading 7 Char"/>
     <w:basedOn w:val="DefaultParagraphFont"/>
     <w:link w:val="Heading7"/>
@@ -2284,11 +2099,11 @@
     <w:semiHidden/>
     <w:rsid w:val="00A10FD9"/>
     <w:rPr>
-      <w:rFonts w:eastAsiaTheme="majorEastAsia" w:cstheme="majorBidi"/>
-      <w:color w:val="595959" w:themeColor="text1" w:themeTint="A6"/>
-    </w:rPr>
-  </w:style>
-  <w:style w:type="character" w:customStyle="1" w:styleId="Heading8Char">
+      <w:rFonts w:cstheme="majorBidi" w:eastAsiaTheme="majorEastAsia"/>
+      <w:color w:themeColor="text1" w:themeTint="A6" w:val="595959"/>
+    </w:rPr>
+  </w:style>
+  <w:style w:customStyle="1" w:styleId="Heading8Char" w:type="character">
     <w:name w:val="Heading 8 Char"/>
     <w:basedOn w:val="DefaultParagraphFont"/>
     <w:link w:val="Heading8"/>
@@ -2296,13 +2111,13 @@
     <w:semiHidden/>
     <w:rsid w:val="00A10FD9"/>
     <w:rPr>
-      <w:rFonts w:eastAsiaTheme="majorEastAsia" w:cstheme="majorBidi"/>
+      <w:rFonts w:cstheme="majorBidi" w:eastAsiaTheme="majorEastAsia"/>
       <w:i/>
       <w:iCs/>
-      <w:color w:val="272727" w:themeColor="text1" w:themeTint="D8"/>
-    </w:rPr>
-  </w:style>
-  <w:style w:type="character" w:customStyle="1" w:styleId="Heading9Char">
+      <w:color w:themeColor="text1" w:themeTint="D8" w:val="272727"/>
+    </w:rPr>
+  </w:style>
+  <w:style w:customStyle="1" w:styleId="Heading9Char" w:type="character">
     <w:name w:val="Heading 9 Char"/>
     <w:basedOn w:val="DefaultParagraphFont"/>
     <w:link w:val="Heading9"/>
@@ -2310,11 +2125,11 @@
     <w:semiHidden/>
     <w:rsid w:val="00A10FD9"/>
     <w:rPr>
-      <w:rFonts w:eastAsiaTheme="majorEastAsia" w:cstheme="majorBidi"/>
-      <w:color w:val="272727" w:themeColor="text1" w:themeTint="D8"/>
-    </w:rPr>
-  </w:style>
-  <w:style w:type="paragraph" w:styleId="BlockText">
+      <w:rFonts w:cstheme="majorBidi" w:eastAsiaTheme="majorEastAsia"/>
+      <w:color w:themeColor="text1" w:themeTint="D8" w:val="272727"/>
+    </w:rPr>
+  </w:style>
+  <w:style w:styleId="BlockText" w:type="paragraph">
     <w:name w:val="Block Text"/>
     <w:basedOn w:val="BodyText"/>
     <w:next w:val="BodyText"/>
@@ -2322,18 +2137,19 @@
     <w:unhideWhenUsed/>
     <w:qFormat/>
     <w:pPr>
-      <w:spacing w:before="100" w:after="100"/>
-      <w:ind w:left="480" w:right="480"/>
+      <w:spacing w:after="100" w:before="100"/>
+      <w:ind w:firstLine="0" w:left="480" w:right="480"/>
     </w:pPr>
   </w:style>
-  <w:style w:type="paragraph" w:styleId="FootnoteText">
-    <w:name w:val="footnote text"/>
+  <w:style w:styleId="FootnoteText" w:type="paragraph">
+    <w:name w:val="Footnote Text"/>
     <w:basedOn w:val="Normal"/>
+    <w:next w:val="FootnoteText"/>
     <w:uiPriority w:val="9"/>
     <w:unhideWhenUsed/>
     <w:qFormat/>
   </w:style>
-  <w:style w:type="paragraph" w:customStyle="1" w:styleId="FootnoteBlockText">
+  <w:style w:styleId="FootnoteBlockText" w:type="paragraph">
     <w:name w:val="Footnote Block Text"/>
     <w:basedOn w:val="FootnoteText"/>
     <w:next w:val="FootnoteText"/>
@@ -2341,40 +2157,47 @@
     <w:unhideWhenUsed/>
     <w:qFormat/>
     <w:pPr>
-      <w:spacing w:before="100" w:after="100"/>
-      <w:ind w:left="480" w:right="480"/>
+      <w:spacing w:after="100" w:before="100"/>
+      <w:ind w:firstLine="0" w:left="480" w:right="480"/>
     </w:pPr>
   </w:style>
-  <w:style w:type="table" w:customStyle="1" w:styleId="Table">
+  <w:style w:default="1" w:styleId="DefaultParagraphFont" w:type="character">
+    <w:name w:val="Default Paragraph Font"/>
+    <w:semiHidden/>
+    <w:unhideWhenUsed/>
+  </w:style>
+  <w:style w:default="1" w:styleId="Table" w:type="table">
     <w:name w:val="Table"/>
+    <w:basedOn w:val="TableNormal"/>
     <w:semiHidden/>
     <w:unhideWhenUsed/>
     <w:qFormat/>
     <w:tblPr>
-      <w:tblInd w:w="0" w:type="dxa"/>
+      <w:tblInd w:type="dxa" w:w="0"/>
       <w:tblCellMar>
-        <w:top w:w="0" w:type="dxa"/>
-        <w:left w:w="108" w:type="dxa"/>
-        <w:bottom w:w="0" w:type="dxa"/>
-        <w:right w:w="108" w:type="dxa"/>
+        <w:top w:type="dxa" w:w="0"/>
+        <w:left w:type="dxa" w:w="108"/>
+        <w:bottom w:type="dxa" w:w="0"/>
+        <w:right w:type="dxa" w:w="108"/>
       </w:tblCellMar>
     </w:tblPr>
     <w:tblStylePr w:type="firstRow">
       <w:tblPr>
         <w:jc w:val="left"/>
+        <w:tblInd w:type="dxa" w:w="0"/>
       </w:tblPr>
       <w:trPr>
         <w:jc w:val="left"/>
       </w:trPr>
       <w:tcPr>
         <w:tcBorders>
-          <w:bottom w:val="single" w:sz="0" w:space="0" w:color="auto"/>
+          <w:bottom w:val="single"/>
         </w:tcBorders>
         <w:vAlign w:val="bottom"/>
       </w:tcPr>
     </w:tblStylePr>
   </w:style>
-  <w:style w:type="paragraph" w:customStyle="1" w:styleId="DefinitionTerm">
+  <w:style w:customStyle="1" w:styleId="DefinitionTerm" w:type="paragraph">
     <w:name w:val="Definition Term"/>
     <w:basedOn w:val="Normal"/>
     <w:next w:val="Definition"/>
@@ -2387,76 +2210,75 @@
       <w:b/>
     </w:rPr>
   </w:style>
-  <w:style w:type="paragraph" w:customStyle="1" w:styleId="Definition">
+  <w:style w:customStyle="1" w:styleId="Definition" w:type="paragraph">
     <w:name w:val="Definition"/>
     <w:basedOn w:val="Normal"/>
   </w:style>
-  <w:style w:type="paragraph" w:styleId="Caption">
-    <w:name w:val="caption"/>
+  <w:style w:styleId="Caption" w:type="paragraph">
+    <w:name w:val="Caption"/>
     <w:basedOn w:val="Normal"/>
-    <w:link w:val="CaptionChar"/>
+    <w:link w:val="BodyTextChar"/>
     <w:pPr>
-      <w:spacing w:after="120"/>
+      <w:spacing w:after="120" w:before="0"/>
     </w:pPr>
     <w:rPr>
       <w:i/>
     </w:rPr>
   </w:style>
-  <w:style w:type="paragraph" w:customStyle="1" w:styleId="TableCaption">
+  <w:style w:customStyle="1" w:styleId="TableCaption" w:type="paragraph">
     <w:name w:val="Table Caption"/>
     <w:basedOn w:val="Caption"/>
     <w:pPr>
       <w:keepNext/>
     </w:pPr>
   </w:style>
-  <w:style w:type="paragraph" w:customStyle="1" w:styleId="ImageCaption">
+  <w:style w:customStyle="1" w:styleId="ImageCaption" w:type="paragraph">
     <w:name w:val="Image Caption"/>
     <w:basedOn w:val="Caption"/>
   </w:style>
-  <w:style w:type="paragraph" w:customStyle="1" w:styleId="Figure">
+  <w:style w:customStyle="1" w:styleId="Figure" w:type="paragraph">
     <w:name w:val="Figure"/>
     <w:basedOn w:val="Normal"/>
   </w:style>
-  <w:style w:type="paragraph" w:customStyle="1" w:styleId="CaptionedFigure">
+  <w:style w:customStyle="1" w:styleId="CaptionedFigure" w:type="paragraph">
     <w:name w:val="Captioned Figure"/>
     <w:basedOn w:val="Figure"/>
     <w:pPr>
       <w:keepNext/>
     </w:pPr>
   </w:style>
-  <w:style w:type="character" w:customStyle="1" w:styleId="CaptionChar">
-    <w:name w:val="Caption Char"/>
+  <w:style w:customStyle="1" w:styleId="BodyTextChar" w:type="character">
+    <w:name w:val="Body Text Char"/>
     <w:basedOn w:val="DefaultParagraphFont"/>
-    <w:link w:val="Caption"/>
-  </w:style>
-  <w:style w:type="character" w:customStyle="1" w:styleId="VerbatimChar">
+    <w:link w:val="BodyText"/>
+  </w:style>
+  <w:style w:customStyle="1" w:styleId="VerbatimChar" w:type="character">
     <w:name w:val="Verbatim Char"/>
-    <w:basedOn w:val="CaptionChar"/>
-    <w:link w:val="SourceCode"/>
+    <w:basedOn w:val="BodyTextChar"/>
     <w:rPr>
       <w:rFonts w:ascii="Consolas" w:hAnsi="Consolas"/>
       <w:sz w:val="22"/>
     </w:rPr>
   </w:style>
-  <w:style w:type="character" w:customStyle="1" w:styleId="SectionNumber">
+  <w:style w:customStyle="1" w:styleId="SectionNumber" w:type="character">
     <w:name w:val="Section Number"/>
-    <w:basedOn w:val="CaptionChar"/>
-  </w:style>
-  <w:style w:type="character" w:styleId="FootnoteReference">
-    <w:name w:val="footnote reference"/>
-    <w:basedOn w:val="CaptionChar"/>
+    <w:basedOn w:val="BodyTextChar"/>
+  </w:style>
+  <w:style w:styleId="FootnoteReference" w:type="character">
+    <w:name w:val="Footnote Reference"/>
+    <w:basedOn w:val="BodyTextChar"/>
     <w:rPr>
       <w:vertAlign w:val="superscript"/>
     </w:rPr>
   </w:style>
-  <w:style w:type="character" w:styleId="Hyperlink">
+  <w:style w:styleId="Hyperlink" w:type="character">
     <w:name w:val="Hyperlink"/>
-    <w:basedOn w:val="CaptionChar"/>
-    <w:rPr>
-      <w:color w:val="156082" w:themeColor="accent1"/>
-    </w:rPr>
-  </w:style>
-  <w:style w:type="paragraph" w:styleId="TOCHeading">
+    <w:basedOn w:val="BodyTextChar"/>
+    <w:rPr>
+      <w:color w:themeColor="accent1" w:val="4F81BD"/>
+    </w:rPr>
+  </w:style>
+  <w:style w:styleId="TOCHeading" w:type="paragraph">
     <w:name w:val="TOC Heading"/>
     <w:basedOn w:val="Heading1"/>
     <w:next w:val="BodyText"/>
@@ -2467,329 +2289,273 @@
       <w:spacing w:before="240" w:line="259" w:lineRule="auto"/>
       <w:outlineLvl w:val="9"/>
     </w:pPr>
+    <w:rPr>
+      <w:rFonts w:asciiTheme="majorHAnsi" w:cstheme="majorBidi" w:eastAsiaTheme="majorEastAsia" w:hAnsiTheme="majorHAnsi"/>
+      <w:b w:val="0"/>
+      <w:bCs w:val="0"/>
+      <w:color w:themeColor="accent1" w:themeShade="BF" w:val="365F91"/>
+    </w:rPr>
   </w:style>
   <w:style w:type="paragraph" w:customStyle="1" w:styleId="SourceCode">
     <w:name w:val="Source Code"/>
     <w:basedOn w:val="Normal"/>
     <w:link w:val="VerbatimChar"/>
     <w:pPr>
-      <w:shd w:val="clear" w:color="auto" w:fill="F1F3F5"/>
-      <w:wordWrap w:val="0"/>
+      <w:wordWrap w:val="off"/>
+      <w:shd w:val="clear" w:fill="f1f3f5"/>
     </w:pPr>
   </w:style>
   <w:style w:type="character" w:customStyle="1" w:styleId="KeywordTok">
     <w:name w:val="KeywordTok"/>
     <w:basedOn w:val="VerbatimChar"/>
     <w:rPr>
-      <w:rFonts w:ascii="Consolas" w:hAnsi="Consolas"/>
       <w:b/>
-      <w:color w:val="003B4F"/>
-      <w:sz w:val="22"/>
-      <w:shd w:val="clear" w:color="auto" w:fill="F1F3F5"/>
+      <w:color w:val="003b4f"/>
+      <w:shd w:val="clear" w:fill="f1f3f5"/>
     </w:rPr>
   </w:style>
   <w:style w:type="character" w:customStyle="1" w:styleId="DataTypeTok">
     <w:name w:val="DataTypeTok"/>
     <w:basedOn w:val="VerbatimChar"/>
     <w:rPr>
-      <w:rFonts w:ascii="Consolas" w:hAnsi="Consolas"/>
-      <w:color w:val="AD0000"/>
-      <w:sz w:val="22"/>
-      <w:shd w:val="clear" w:color="auto" w:fill="F1F3F5"/>
+      <w:color w:val="ad0000"/>
+      <w:shd w:val="clear" w:fill="f1f3f5"/>
     </w:rPr>
   </w:style>
   <w:style w:type="character" w:customStyle="1" w:styleId="DecValTok">
     <w:name w:val="DecValTok"/>
     <w:basedOn w:val="VerbatimChar"/>
     <w:rPr>
-      <w:rFonts w:ascii="Consolas" w:hAnsi="Consolas"/>
-      <w:color w:val="AD0000"/>
-      <w:sz w:val="22"/>
-      <w:shd w:val="clear" w:color="auto" w:fill="F1F3F5"/>
+      <w:color w:val="ad0000"/>
+      <w:shd w:val="clear" w:fill="f1f3f5"/>
     </w:rPr>
   </w:style>
   <w:style w:type="character" w:customStyle="1" w:styleId="BaseNTok">
     <w:name w:val="BaseNTok"/>
     <w:basedOn w:val="VerbatimChar"/>
     <w:rPr>
-      <w:rFonts w:ascii="Consolas" w:hAnsi="Consolas"/>
-      <w:color w:val="AD0000"/>
-      <w:sz w:val="22"/>
-      <w:shd w:val="clear" w:color="auto" w:fill="F1F3F5"/>
+      <w:color w:val="ad0000"/>
+      <w:shd w:val="clear" w:fill="f1f3f5"/>
     </w:rPr>
   </w:style>
   <w:style w:type="character" w:customStyle="1" w:styleId="FloatTok">
     <w:name w:val="FloatTok"/>
     <w:basedOn w:val="VerbatimChar"/>
     <w:rPr>
-      <w:rFonts w:ascii="Consolas" w:hAnsi="Consolas"/>
-      <w:color w:val="AD0000"/>
-      <w:sz w:val="22"/>
-      <w:shd w:val="clear" w:color="auto" w:fill="F1F3F5"/>
+      <w:color w:val="ad0000"/>
+      <w:shd w:val="clear" w:fill="f1f3f5"/>
     </w:rPr>
   </w:style>
   <w:style w:type="character" w:customStyle="1" w:styleId="ConstantTok">
     <w:name w:val="ConstantTok"/>
     <w:basedOn w:val="VerbatimChar"/>
     <w:rPr>
-      <w:rFonts w:ascii="Consolas" w:hAnsi="Consolas"/>
-      <w:color w:val="8F5902"/>
-      <w:sz w:val="22"/>
-      <w:shd w:val="clear" w:color="auto" w:fill="F1F3F5"/>
+      <w:color w:val="8f5902"/>
+      <w:shd w:val="clear" w:fill="f1f3f5"/>
     </w:rPr>
   </w:style>
   <w:style w:type="character" w:customStyle="1" w:styleId="CharTok">
     <w:name w:val="CharTok"/>
     <w:basedOn w:val="VerbatimChar"/>
     <w:rPr>
-      <w:rFonts w:ascii="Consolas" w:hAnsi="Consolas"/>
-      <w:color w:val="20794D"/>
-      <w:sz w:val="22"/>
-      <w:shd w:val="clear" w:color="auto" w:fill="F1F3F5"/>
+      <w:color w:val="20794d"/>
+      <w:shd w:val="clear" w:fill="f1f3f5"/>
     </w:rPr>
   </w:style>
   <w:style w:type="character" w:customStyle="1" w:styleId="SpecialCharTok">
     <w:name w:val="SpecialCharTok"/>
     <w:basedOn w:val="VerbatimChar"/>
     <w:rPr>
-      <w:rFonts w:ascii="Consolas" w:hAnsi="Consolas"/>
-      <w:color w:val="5E5E5E"/>
-      <w:sz w:val="22"/>
-      <w:shd w:val="clear" w:color="auto" w:fill="F1F3F5"/>
+      <w:color w:val="5e5e5e"/>
+      <w:shd w:val="clear" w:fill="f1f3f5"/>
     </w:rPr>
   </w:style>
   <w:style w:type="character" w:customStyle="1" w:styleId="StringTok">
     <w:name w:val="StringTok"/>
     <w:basedOn w:val="VerbatimChar"/>
     <w:rPr>
-      <w:rFonts w:ascii="Consolas" w:hAnsi="Consolas"/>
-      <w:color w:val="20794D"/>
-      <w:sz w:val="22"/>
-      <w:shd w:val="clear" w:color="auto" w:fill="F1F3F5"/>
+      <w:color w:val="20794d"/>
+      <w:shd w:val="clear" w:fill="f1f3f5"/>
     </w:rPr>
   </w:style>
   <w:style w:type="character" w:customStyle="1" w:styleId="VerbatimStringTok">
     <w:name w:val="VerbatimStringTok"/>
     <w:basedOn w:val="VerbatimChar"/>
     <w:rPr>
-      <w:rFonts w:ascii="Consolas" w:hAnsi="Consolas"/>
-      <w:color w:val="20794D"/>
-      <w:sz w:val="22"/>
-      <w:shd w:val="clear" w:color="auto" w:fill="F1F3F5"/>
+      <w:color w:val="20794d"/>
+      <w:shd w:val="clear" w:fill="f1f3f5"/>
     </w:rPr>
   </w:style>
   <w:style w:type="character" w:customStyle="1" w:styleId="SpecialStringTok">
     <w:name w:val="SpecialStringTok"/>
     <w:basedOn w:val="VerbatimChar"/>
     <w:rPr>
-      <w:rFonts w:ascii="Consolas" w:hAnsi="Consolas"/>
-      <w:color w:val="20794D"/>
-      <w:sz w:val="22"/>
-      <w:shd w:val="clear" w:color="auto" w:fill="F1F3F5"/>
+      <w:color w:val="20794d"/>
+      <w:shd w:val="clear" w:fill="f1f3f5"/>
     </w:rPr>
   </w:style>
   <w:style w:type="character" w:customStyle="1" w:styleId="ImportTok">
     <w:name w:val="ImportTok"/>
     <w:basedOn w:val="VerbatimChar"/>
     <w:rPr>
-      <w:rFonts w:ascii="Consolas" w:hAnsi="Consolas"/>
-      <w:color w:val="00769E"/>
-      <w:sz w:val="22"/>
-      <w:shd w:val="clear" w:color="auto" w:fill="F1F3F5"/>
+      <w:color w:val="00769e"/>
+      <w:shd w:val="clear" w:fill="f1f3f5"/>
     </w:rPr>
   </w:style>
   <w:style w:type="character" w:customStyle="1" w:styleId="CommentTok">
     <w:name w:val="CommentTok"/>
     <w:basedOn w:val="VerbatimChar"/>
     <w:rPr>
-      <w:rFonts w:ascii="Consolas" w:hAnsi="Consolas"/>
-      <w:color w:val="5E5E5E"/>
-      <w:sz w:val="22"/>
-      <w:shd w:val="clear" w:color="auto" w:fill="F1F3F5"/>
+      <w:color w:val="5e5e5e"/>
+      <w:shd w:val="clear" w:fill="f1f3f5"/>
     </w:rPr>
   </w:style>
   <w:style w:type="character" w:customStyle="1" w:styleId="DocumentationTok">
     <w:name w:val="DocumentationTok"/>
     <w:basedOn w:val="VerbatimChar"/>
     <w:rPr>
-      <w:rFonts w:ascii="Consolas" w:hAnsi="Consolas"/>
       <w:i/>
-      <w:color w:val="5E5E5E"/>
-      <w:sz w:val="22"/>
-      <w:shd w:val="clear" w:color="auto" w:fill="F1F3F5"/>
+      <w:color w:val="5e5e5e"/>
+      <w:shd w:val="clear" w:fill="f1f3f5"/>
     </w:rPr>
   </w:style>
   <w:style w:type="character" w:customStyle="1" w:styleId="AnnotationTok">
     <w:name w:val="AnnotationTok"/>
     <w:basedOn w:val="VerbatimChar"/>
     <w:rPr>
-      <w:rFonts w:ascii="Consolas" w:hAnsi="Consolas"/>
-      <w:color w:val="5E5E5E"/>
-      <w:sz w:val="22"/>
-      <w:shd w:val="clear" w:color="auto" w:fill="F1F3F5"/>
+      <w:color w:val="5e5e5e"/>
+      <w:shd w:val="clear" w:fill="f1f3f5"/>
     </w:rPr>
   </w:style>
   <w:style w:type="character" w:customStyle="1" w:styleId="CommentVarTok">
     <w:name w:val="CommentVarTok"/>
     <w:basedOn w:val="VerbatimChar"/>
     <w:rPr>
-      <w:rFonts w:ascii="Consolas" w:hAnsi="Consolas"/>
       <w:i/>
-      <w:color w:val="5E5E5E"/>
-      <w:sz w:val="22"/>
-      <w:shd w:val="clear" w:color="auto" w:fill="F1F3F5"/>
+      <w:color w:val="5e5e5e"/>
+      <w:shd w:val="clear" w:fill="f1f3f5"/>
     </w:rPr>
   </w:style>
   <w:style w:type="character" w:customStyle="1" w:styleId="OtherTok">
     <w:name w:val="OtherTok"/>
     <w:basedOn w:val="VerbatimChar"/>
     <w:rPr>
-      <w:rFonts w:ascii="Consolas" w:hAnsi="Consolas"/>
-      <w:color w:val="003B4F"/>
-      <w:sz w:val="22"/>
-      <w:shd w:val="clear" w:color="auto" w:fill="F1F3F5"/>
+      <w:color w:val="003b4f"/>
+      <w:shd w:val="clear" w:fill="f1f3f5"/>
     </w:rPr>
   </w:style>
   <w:style w:type="character" w:customStyle="1" w:styleId="FunctionTok">
     <w:name w:val="FunctionTok"/>
     <w:basedOn w:val="VerbatimChar"/>
     <w:rPr>
-      <w:rFonts w:ascii="Consolas" w:hAnsi="Consolas"/>
-      <w:color w:val="4758AB"/>
-      <w:sz w:val="22"/>
-      <w:shd w:val="clear" w:color="auto" w:fill="F1F3F5"/>
+      <w:color w:val="4758ab"/>
+      <w:shd w:val="clear" w:fill="f1f3f5"/>
     </w:rPr>
   </w:style>
   <w:style w:type="character" w:customStyle="1" w:styleId="VariableTok">
     <w:name w:val="VariableTok"/>
     <w:basedOn w:val="VerbatimChar"/>
     <w:rPr>
-      <w:rFonts w:ascii="Consolas" w:hAnsi="Consolas"/>
       <w:color w:val="111111"/>
-      <w:sz w:val="22"/>
-      <w:shd w:val="clear" w:color="auto" w:fill="F1F3F5"/>
+      <w:shd w:val="clear" w:fill="f1f3f5"/>
     </w:rPr>
   </w:style>
   <w:style w:type="character" w:customStyle="1" w:styleId="ControlFlowTok">
     <w:name w:val="ControlFlowTok"/>
     <w:basedOn w:val="VerbatimChar"/>
     <w:rPr>
-      <w:rFonts w:ascii="Consolas" w:hAnsi="Consolas"/>
       <w:b/>
-      <w:color w:val="003B4F"/>
-      <w:sz w:val="22"/>
-      <w:shd w:val="clear" w:color="auto" w:fill="F1F3F5"/>
+      <w:color w:val="003b4f"/>
+      <w:shd w:val="clear" w:fill="f1f3f5"/>
     </w:rPr>
   </w:style>
   <w:style w:type="character" w:customStyle="1" w:styleId="OperatorTok">
     <w:name w:val="OperatorTok"/>
     <w:basedOn w:val="VerbatimChar"/>
     <w:rPr>
-      <w:rFonts w:ascii="Consolas" w:hAnsi="Consolas"/>
-      <w:color w:val="5E5E5E"/>
-      <w:sz w:val="22"/>
-      <w:shd w:val="clear" w:color="auto" w:fill="F1F3F5"/>
+      <w:color w:val="5e5e5e"/>
+      <w:shd w:val="clear" w:fill="f1f3f5"/>
     </w:rPr>
   </w:style>
   <w:style w:type="character" w:customStyle="1" w:styleId="BuiltInTok">
     <w:name w:val="BuiltInTok"/>
     <w:basedOn w:val="VerbatimChar"/>
     <w:rPr>
-      <w:rFonts w:ascii="Consolas" w:hAnsi="Consolas"/>
-      <w:color w:val="003B4F"/>
-      <w:sz w:val="22"/>
-      <w:shd w:val="clear" w:color="auto" w:fill="F1F3F5"/>
+      <w:color w:val="003b4f"/>
+      <w:shd w:val="clear" w:fill="f1f3f5"/>
     </w:rPr>
   </w:style>
   <w:style w:type="character" w:customStyle="1" w:styleId="ExtensionTok">
     <w:name w:val="ExtensionTok"/>
     <w:basedOn w:val="VerbatimChar"/>
     <w:rPr>
-      <w:rFonts w:ascii="Consolas" w:hAnsi="Consolas"/>
-      <w:color w:val="003B4F"/>
-      <w:sz w:val="22"/>
-      <w:shd w:val="clear" w:color="auto" w:fill="F1F3F5"/>
+      <w:color w:val="003b4f"/>
+      <w:shd w:val="clear" w:fill="f1f3f5"/>
     </w:rPr>
   </w:style>
   <w:style w:type="character" w:customStyle="1" w:styleId="PreprocessorTok">
     <w:name w:val="PreprocessorTok"/>
     <w:basedOn w:val="VerbatimChar"/>
     <w:rPr>
-      <w:rFonts w:ascii="Consolas" w:hAnsi="Consolas"/>
-      <w:color w:val="AD0000"/>
-      <w:sz w:val="22"/>
-      <w:shd w:val="clear" w:color="auto" w:fill="F1F3F5"/>
+      <w:color w:val="ad0000"/>
+      <w:shd w:val="clear" w:fill="f1f3f5"/>
     </w:rPr>
   </w:style>
   <w:style w:type="character" w:customStyle="1" w:styleId="AttributeTok">
     <w:name w:val="AttributeTok"/>
     <w:basedOn w:val="VerbatimChar"/>
     <w:rPr>
-      <w:rFonts w:ascii="Consolas" w:hAnsi="Consolas"/>
       <w:color w:val="657422"/>
-      <w:sz w:val="22"/>
-      <w:shd w:val="clear" w:color="auto" w:fill="F1F3F5"/>
+      <w:shd w:val="clear" w:fill="f1f3f5"/>
     </w:rPr>
   </w:style>
   <w:style w:type="character" w:customStyle="1" w:styleId="RegionMarkerTok">
     <w:name w:val="RegionMarkerTok"/>
     <w:basedOn w:val="VerbatimChar"/>
     <w:rPr>
-      <w:rFonts w:ascii="Consolas" w:hAnsi="Consolas"/>
-      <w:color w:val="003B4F"/>
-      <w:sz w:val="22"/>
-      <w:shd w:val="clear" w:color="auto" w:fill="F1F3F5"/>
+      <w:color w:val="003b4f"/>
+      <w:shd w:val="clear" w:fill="f1f3f5"/>
     </w:rPr>
   </w:style>
   <w:style w:type="character" w:customStyle="1" w:styleId="InformationTok">
     <w:name w:val="InformationTok"/>
     <w:basedOn w:val="VerbatimChar"/>
     <w:rPr>
-      <w:rFonts w:ascii="Consolas" w:hAnsi="Consolas"/>
-      <w:color w:val="5E5E5E"/>
-      <w:sz w:val="22"/>
-      <w:shd w:val="clear" w:color="auto" w:fill="F1F3F5"/>
+      <w:color w:val="5e5e5e"/>
+      <w:shd w:val="clear" w:fill="f1f3f5"/>
     </w:rPr>
   </w:style>
   <w:style w:type="character" w:customStyle="1" w:styleId="WarningTok">
     <w:name w:val="WarningTok"/>
     <w:basedOn w:val="VerbatimChar"/>
     <w:rPr>
-      <w:rFonts w:ascii="Consolas" w:hAnsi="Consolas"/>
       <w:i/>
-      <w:color w:val="5E5E5E"/>
-      <w:sz w:val="22"/>
-      <w:shd w:val="clear" w:color="auto" w:fill="F1F3F5"/>
+      <w:color w:val="5e5e5e"/>
+      <w:shd w:val="clear" w:fill="f1f3f5"/>
     </w:rPr>
   </w:style>
   <w:style w:type="character" w:customStyle="1" w:styleId="AlertTok">
     <w:name w:val="AlertTok"/>
     <w:basedOn w:val="VerbatimChar"/>
     <w:rPr>
-      <w:rFonts w:ascii="Consolas" w:hAnsi="Consolas"/>
-      <w:color w:val="AD0000"/>
-      <w:sz w:val="22"/>
-      <w:shd w:val="clear" w:color="auto" w:fill="F1F3F5"/>
+      <w:color w:val="ad0000"/>
+      <w:shd w:val="clear" w:fill="f1f3f5"/>
     </w:rPr>
   </w:style>
   <w:style w:type="character" w:customStyle="1" w:styleId="ErrorTok">
     <w:name w:val="ErrorTok"/>
     <w:basedOn w:val="VerbatimChar"/>
     <w:rPr>
-      <w:rFonts w:ascii="Consolas" w:hAnsi="Consolas"/>
-      <w:color w:val="AD0000"/>
-      <w:sz w:val="22"/>
-      <w:shd w:val="clear" w:color="auto" w:fill="F1F3F5"/>
+      <w:color w:val="ad0000"/>
+      <w:shd w:val="clear" w:fill="f1f3f5"/>
     </w:rPr>
   </w:style>
   <w:style w:type="character" w:customStyle="1" w:styleId="NormalTok">
     <w:name w:val="NormalTok"/>
     <w:basedOn w:val="VerbatimChar"/>
     <w:rPr>
-      <w:rFonts w:ascii="Consolas" w:hAnsi="Consolas"/>
-      <w:color w:val="003B4F"/>
-      <w:sz w:val="22"/>
-      <w:shd w:val="clear" w:color="auto" w:fill="F1F3F5"/>
+      <w:color w:val="003b4f"/>
+      <w:shd w:val="clear" w:fill="f1f3f5"/>
     </w:rPr>
   </w:style>
 </w:styles>

</xml_diff>